<commit_message>
20, will have Christmas break for few days, visit family. Back next Thursday, will use spare time to check Python, AWS and K8S
</commit_message>
<xml_diff>
--- a/Notes.docx
+++ b/Notes.docx
@@ -167,13 +167,13 @@
     <w:p>
       <w:pPr>
         <w:rPr>
-          <w:rFonts w:ascii="Times New Roman" w:eastAsia="Times New Roman" w:hAnsi="Times New Roman" w:cs="Times New Roman"/>
+          <w:rFonts w:eastAsia="Times New Roman"/>
         </w:rPr>
       </w:pPr>
       <w:hyperlink r:id="rId5" w:history="1">
         <w:r>
           <w:rPr>
-            <w:rFonts w:ascii="Times New Roman" w:eastAsia="Times New Roman" w:hAnsi="Times New Roman" w:cs="Times New Roman"/>
+            <w:rFonts w:eastAsia="Times New Roman"/>
             <w:color w:val="0000FF"/>
             <w:u w:val="single"/>
           </w:rPr>
@@ -191,31 +191,19 @@
         <w:rPr>
           <w:u w:val="single"/>
         </w:rPr>
-        <w:t>In simple terms, environment variables are set when you open a new shell session. at any time if you change any of the variable values, the shell has no way of picking that change. The export command, on the other hand, provides the ability to update the current shell session about the change you made to the exported variable. You don</w:t>
-      </w:r>
-      <w:r>
-        <w:rPr>
-          <w:u w:val="single"/>
-        </w:rPr>
-        <w:t>’t</w:t>
-      </w:r>
-      <w:r>
-        <w:rPr>
-          <w:u w:val="single"/>
-        </w:rPr>
-        <w:t xml:space="preserve"> have to wait until new shell session to use the value of the variable you changed.</w:t>
-      </w:r>
-    </w:p>
-    <w:p>
-      <w:pPr>
-        <w:rPr>
-          <w:rFonts w:ascii="Times New Roman" w:eastAsia="Times New Roman" w:hAnsi="Times New Roman" w:cs="Times New Roman"/>
+        <w:t>In simple terms, environment variables are set when you open a new shell session. at any time if you change any of the variable values, the shell has no way of picking that change. The export command, on the other hand, provides the ability to update the current shell session about the change you made to the exported variable. You don’t have to wait until new shell session to use the value of the variable you changed.</w:t>
+      </w:r>
+    </w:p>
+    <w:p>
+      <w:pPr>
+        <w:rPr>
+          <w:rFonts w:eastAsia="Times New Roman"/>
         </w:rPr>
       </w:pPr>
       <w:hyperlink r:id="rId6" w:history="1">
         <w:r>
           <w:rPr>
-            <w:rFonts w:ascii="Times New Roman" w:eastAsia="Times New Roman" w:hAnsi="Times New Roman" w:cs="Times New Roman"/>
+            <w:rFonts w:eastAsia="Times New Roman"/>
             <w:color w:val="0000FF"/>
             <w:u w:val="single"/>
           </w:rPr>
@@ -514,6 +502,7 @@
     </w:p>
     <w:p>
       <w:r>
+        <w:lastRenderedPageBreak/>
         <w:t>By default, swarm is inactive</w:t>
       </w:r>
       <w:r>
@@ -556,7 +545,6 @@
     </w:p>
     <w:p>
       <w:r>
-        <w:lastRenderedPageBreak/>
         <w:t>Create a new service:</w:t>
       </w:r>
     </w:p>
@@ -786,10 +774,7 @@
       </w:r>
       <w:proofErr w:type="spellEnd"/>
       <w:r>
-        <w:t xml:space="preserve"> 192.168.0.48</w:t>
-      </w:r>
-      <w:r>
-        <w:t>(current manager node IP) on manager node</w:t>
+        <w:t xml:space="preserve"> 192.168.0.48(current manager node IP) on manager node</w:t>
       </w:r>
     </w:p>
     <w:p>
@@ -806,10 +791,7 @@
       </w:r>
       <w:proofErr w:type="spellEnd"/>
       <w:r>
-        <w:t xml:space="preserve"> swarm join --token SWMTKN-1-0v9wupgq9ni1m0t9y83b8g0xo9vz3g7ntoune0w6ldo5bcf93k-4zdxl7xqxmlb87xbk7nydawb9 192.168.0.48:2377</w:t>
-      </w:r>
-      <w:r>
-        <w:t xml:space="preserve"> (Join swarm as a worker) on worker node</w:t>
+        <w:t xml:space="preserve"> swarm join --token SWMTKN-1-0v9wupgq9ni1m0t9y83b8g0xo9vz3g7ntoune0w6ldo5bcf93k-4zdxl7xqxmlb87xbk7nydawb9 192.168.0.48:2377 (Join swarm as a worker) on worker node</w:t>
       </w:r>
     </w:p>
     <w:p>
@@ -895,10 +877,7 @@
       </w:r>
       <w:proofErr w:type="gramStart"/>
       <w:r>
-        <w:t>manager</w:t>
-      </w:r>
-      <w:r>
-        <w:t>(</w:t>
+        <w:t>manager(</w:t>
       </w:r>
       <w:proofErr w:type="gramEnd"/>
       <w:r>
@@ -918,20 +897,11 @@
       </w:pPr>
       <w:proofErr w:type="spellStart"/>
       <w:r>
-        <w:t>dock</w:t>
-      </w:r>
-      <w:r>
-        <w:t>er</w:t>
-      </w:r>
-      <w:proofErr w:type="spellEnd"/>
-      <w:r>
-        <w:t xml:space="preserve"> service create --replicas 3 </w:t>
-      </w:r>
-      <w:r>
-        <w:t>alpine ping 8.8.8.8</w:t>
-      </w:r>
-      <w:r>
-        <w:t xml:space="preserve"> (create </w:t>
+        <w:t>docker</w:t>
+      </w:r>
+      <w:proofErr w:type="spellEnd"/>
+      <w:r>
+        <w:t xml:space="preserve"> service create --replicas 3 alpine ping 8.8.8.8 (create </w:t>
       </w:r>
       <w:r>
         <w:t xml:space="preserve">a </w:t>
@@ -1105,25 +1075,7 @@
         <w:rPr>
           <w:u w:val="single"/>
         </w:rPr>
-        <w:t>is the definition of the tasks to execute on the manager or worker nodes. It is the central structure of the swarm system and the primary root of user interaction with the swarm.</w:t>
-      </w:r>
-      <w:r>
-        <w:rPr>
-          <w:u w:val="single"/>
-        </w:rPr>
-        <w:t xml:space="preserve"> </w:t>
-      </w:r>
-      <w:r>
-        <w:rPr>
-          <w:u w:val="single"/>
-        </w:rPr>
-        <w:t>When you create a service, you specify which container image to use and which commands to execute inside running containers.</w:t>
-      </w:r>
-      <w:r>
-        <w:rPr>
-          <w:u w:val="single"/>
-        </w:rPr>
-        <w:t xml:space="preserve"> </w:t>
+        <w:t xml:space="preserve">is the definition of the tasks to execute on the manager or worker nodes. It is the central structure of the swarm system and the primary root of user interaction with the swarm. When you create a service, you specify which container image to use and which commands to execute inside running containers. </w:t>
       </w:r>
       <w:r>
         <w:rPr>
@@ -1144,13 +1096,13 @@
     <w:p>
       <w:pPr>
         <w:rPr>
-          <w:rFonts w:ascii="Times New Roman" w:eastAsia="Times New Roman" w:hAnsi="Times New Roman" w:cs="Times New Roman"/>
+          <w:rFonts w:eastAsia="Times New Roman"/>
         </w:rPr>
       </w:pPr>
       <w:hyperlink r:id="rId7" w:history="1">
         <w:r>
           <w:rPr>
-            <w:rFonts w:ascii="Times New Roman" w:eastAsia="Times New Roman" w:hAnsi="Times New Roman" w:cs="Times New Roman"/>
+            <w:rFonts w:eastAsia="Times New Roman"/>
             <w:color w:val="0000FF"/>
             <w:u w:val="single"/>
           </w:rPr>
@@ -1169,40 +1121,28 @@
         <w:rPr>
           <w:u w:val="single"/>
         </w:rPr>
-        <w:t>swarm mode that enables you to create a cluster of one or more Docker Engines called a swarm</w:t>
+        <w:t>swarm mode that enables you to create a cluster of one or more Docker Engines called a swarm.</w:t>
+      </w:r>
+      <w:r>
+        <w:t xml:space="preserve"> </w:t>
       </w:r>
       <w:r>
         <w:rPr>
           <w:u w:val="single"/>
         </w:rPr>
-        <w:t>.</w:t>
-      </w:r>
-      <w:r>
-        <w:t xml:space="preserve"> </w:t>
-      </w:r>
-      <w:r>
-        <w:rPr>
-          <w:u w:val="single"/>
-        </w:rPr>
-        <w:t>A swarm consists of one or more nodes</w:t>
-      </w:r>
-      <w:r>
-        <w:rPr>
-          <w:u w:val="single"/>
-        </w:rPr>
-        <w:t xml:space="preserve">. </w:t>
-      </w:r>
-    </w:p>
-    <w:p>
-      <w:pPr>
-        <w:rPr>
-          <w:rFonts w:ascii="Times New Roman" w:eastAsia="Times New Roman" w:hAnsi="Times New Roman" w:cs="Times New Roman"/>
+        <w:t xml:space="preserve">A swarm consists of one or more nodes. </w:t>
+      </w:r>
+    </w:p>
+    <w:p>
+      <w:pPr>
+        <w:rPr>
+          <w:rFonts w:eastAsia="Times New Roman"/>
         </w:rPr>
       </w:pPr>
       <w:hyperlink r:id="rId8" w:history="1">
         <w:r>
           <w:rPr>
-            <w:rFonts w:ascii="Times New Roman" w:eastAsia="Times New Roman" w:hAnsi="Times New Roman" w:cs="Times New Roman"/>
+            <w:rFonts w:eastAsia="Times New Roman"/>
             <w:color w:val="0000FF"/>
             <w:u w:val="single"/>
           </w:rPr>
@@ -1684,32 +1624,22 @@
     </w:p>
     <w:p>
       <w:r>
-        <w:t>Arithmetic Operations</w:t>
-      </w:r>
-      <w:r>
-        <w:t xml:space="preserve"> (add, subtract, multiply, divide …)</w:t>
-      </w:r>
-    </w:p>
-    <w:p>
-      <w:pPr>
-        <w:rPr>
-          <w:b/>
-          <w:color w:val="FF0000"/>
-        </w:rPr>
-      </w:pPr>
-      <w:r>
-        <w:rPr>
-          <w:b/>
-          <w:color w:val="FF0000"/>
-        </w:rPr>
-        <w:t xml:space="preserve">Expr </w:t>
-      </w:r>
-      <w:r>
-        <w:rPr>
-          <w:b/>
-          <w:color w:val="FF0000"/>
-        </w:rPr>
-        <w:t>expression</w:t>
+        <w:t>Arithmetic Operations (add, subtract, multiply, divide …)</w:t>
+      </w:r>
+    </w:p>
+    <w:p>
+      <w:pPr>
+        <w:rPr>
+          <w:b/>
+          <w:color w:val="FF0000"/>
+        </w:rPr>
+      </w:pPr>
+      <w:r>
+        <w:rPr>
+          <w:b/>
+          <w:color w:val="FF0000"/>
+        </w:rPr>
+        <w:t>Expr expression</w:t>
       </w:r>
     </w:p>
     <w:p>
@@ -1733,14 +1663,7 @@
           <w:b/>
           <w:color w:val="FF0000"/>
         </w:rPr>
-        <w:t>Expr 2 + 2 (put space around “+” sign</w:t>
-      </w:r>
-      <w:r>
-        <w:rPr>
-          <w:b/>
-          <w:color w:val="FF0000"/>
-        </w:rPr>
-        <w:t>)</w:t>
+        <w:t>Expr 2 + 2 (put space around “+” sign)</w:t>
       </w:r>
       <w:r>
         <w:rPr>
@@ -1947,13 +1870,7 @@
         <w:rPr>
           <w:color w:val="000000" w:themeColor="text1"/>
         </w:rPr>
-        <w:t>Overlay</w:t>
-      </w:r>
-      <w:r>
-        <w:rPr>
-          <w:color w:val="000000" w:themeColor="text1"/>
-        </w:rPr>
-        <w:t xml:space="preserve"> Multi-Host Networking</w:t>
+        <w:t>Overlay Multi-Host Networking</w:t>
       </w:r>
     </w:p>
     <w:p>
@@ -2392,13 +2309,7 @@
         <w:rPr>
           <w:color w:val="000000" w:themeColor="text1"/>
         </w:rPr>
-        <w:t xml:space="preserve"> 192.168.0.8</w:t>
-      </w:r>
-      <w:r>
-        <w:rPr>
-          <w:color w:val="000000" w:themeColor="text1"/>
-        </w:rPr>
-        <w:t xml:space="preserve"> </w:t>
+        <w:t xml:space="preserve"> 192.168.0.8 </w:t>
       </w:r>
       <w:proofErr w:type="gramStart"/>
       <w:r>
@@ -2808,35 +2719,22 @@
         <w:rPr>
           <w:color w:val="000000" w:themeColor="text1"/>
         </w:rPr>
-        <w:t>Stack</w:t>
-      </w:r>
-      <w:r>
-        <w:rPr>
-          <w:color w:val="000000" w:themeColor="text1"/>
-        </w:rPr>
-        <w:t xml:space="preserve"> manages all those objects for users, including overlay network per stack. </w:t>
-      </w:r>
-    </w:p>
-    <w:p>
-      <w:pPr>
-        <w:rPr>
-          <w:b/>
-          <w:color w:val="FF0000"/>
-        </w:rPr>
-      </w:pPr>
-      <w:r>
-        <w:rPr>
-          <w:b/>
-          <w:color w:val="FF0000"/>
-        </w:rPr>
-        <w:t>Docker stack deploy</w:t>
-      </w:r>
-      <w:r>
-        <w:rPr>
-          <w:b/>
-          <w:color w:val="FF0000"/>
-        </w:rPr>
-        <w:t xml:space="preserve"> </w:t>
+        <w:t xml:space="preserve">Stack manages all those objects for users, including overlay network per stack. </w:t>
+      </w:r>
+    </w:p>
+    <w:p>
+      <w:pPr>
+        <w:rPr>
+          <w:b/>
+          <w:color w:val="FF0000"/>
+        </w:rPr>
+      </w:pPr>
+      <w:r>
+        <w:rPr>
+          <w:b/>
+          <w:color w:val="FF0000"/>
+        </w:rPr>
+        <w:t xml:space="preserve">Docker stack deploy </w:t>
       </w:r>
     </w:p>
     <w:p>
@@ -3361,21 +3259,7 @@
           <w:b/>
           <w:color w:val="FF0000"/>
         </w:rPr>
-        <w:t xml:space="preserve">secret </w:t>
-      </w:r>
-      <w:r>
-        <w:rPr>
-          <w:b/>
-          <w:color w:val="FF0000"/>
-        </w:rPr>
-        <w:t>variable</w:t>
-      </w:r>
-      <w:r>
-        <w:rPr>
-          <w:b/>
-          <w:color w:val="FF0000"/>
-        </w:rPr>
-        <w:t>) xx.txt</w:t>
+        <w:t>secret variable) xx.txt</w:t>
       </w:r>
     </w:p>
     <w:p>
@@ -3532,14 +3416,7 @@
           <w:b/>
           <w:sz w:val="32"/>
         </w:rPr>
-        <w:t>(Bash)</w:t>
-      </w:r>
-      <w:r>
-        <w:rPr>
-          <w:b/>
-          <w:sz w:val="32"/>
-        </w:rPr>
-        <w:t xml:space="preserve"> </w:t>
+        <w:t xml:space="preserve">(Bash) </w:t>
       </w:r>
     </w:p>
     <w:p>
@@ -3573,14 +3450,7 @@
           <w:b/>
           <w:color w:val="FF0000"/>
         </w:rPr>
-        <w:t xml:space="preserve"> \</w:t>
-      </w:r>
-      <w:r>
-        <w:rPr>
-          <w:b/>
-          <w:color w:val="FF0000"/>
-        </w:rPr>
-        <w:t xml:space="preserve"> </w:t>
+        <w:t xml:space="preserve"> \ </w:t>
       </w:r>
       <w:r>
         <w:rPr>
@@ -3658,14 +3528,7 @@
           <w:b/>
           <w:color w:val="FF0000"/>
         </w:rPr>
-        <w:t>‘’</w:t>
-      </w:r>
-      <w:r>
-        <w:rPr>
-          <w:b/>
-          <w:color w:val="FF0000"/>
-        </w:rPr>
-        <w:t xml:space="preserve"> </w:t>
+        <w:t xml:space="preserve">‘’ </w:t>
       </w:r>
       <w:r>
         <w:rPr>
@@ -4760,19 +4623,7 @@
           <w:rPr>
             <w:rStyle w:val="Hyperlink"/>
           </w:rPr>
-          <w:t>https://www.geeksfor</w:t>
-        </w:r>
-        <w:r>
-          <w:rPr>
-            <w:rStyle w:val="Hyperlink"/>
-          </w:rPr>
-          <w:t>g</w:t>
-        </w:r>
-        <w:r>
-          <w:rPr>
-            <w:rStyle w:val="Hyperlink"/>
-          </w:rPr>
-          <w:t>eeks.org/array-basics-shell-scripting-set-1/</w:t>
+          <w:t>https://www.geeksforgeeks.org/array-basics-shell-scripting-set-1/</w:t>
         </w:r>
       </w:hyperlink>
     </w:p>
@@ -5389,15 +5240,7 @@
           <w:color w:val="FF0000"/>
           <w:sz w:val="22"/>
         </w:rPr>
-        <w:t>&gt;</w:t>
-      </w:r>
-      <w:r>
-        <w:rPr>
-          <w:b/>
-          <w:color w:val="FF0000"/>
-          <w:sz w:val="22"/>
-        </w:rPr>
-        <w:t xml:space="preserve"> </w:t>
+        <w:t xml:space="preserve">&gt; </w:t>
       </w:r>
       <w:r>
         <w:rPr>
@@ -7227,14 +7070,7 @@
           <w:b/>
           <w:sz w:val="32"/>
         </w:rPr>
-        <w:t>(Bash)</w:t>
-      </w:r>
-      <w:r>
-        <w:rPr>
-          <w:b/>
-          <w:sz w:val="32"/>
-        </w:rPr>
-        <w:t xml:space="preserve"> </w:t>
+        <w:t xml:space="preserve">(Bash) </w:t>
       </w:r>
     </w:p>
     <w:p>
@@ -8330,15 +8166,7 @@
           <w:sz w:val="32"/>
           <w:highlight w:val="yellow"/>
         </w:rPr>
-        <w:t>Docker-</w:t>
-      </w:r>
-      <w:r>
-        <w:rPr>
-          <w:b/>
-          <w:sz w:val="32"/>
-          <w:highlight w:val="yellow"/>
-        </w:rPr>
-        <w:t>Kubernetes</w:t>
+        <w:t>Docker-Kubernetes</w:t>
       </w:r>
     </w:p>
     <w:p>
@@ -8361,14 +8189,7 @@
           <w:b/>
           <w:color w:val="FF0000"/>
         </w:rPr>
-        <w:t xml:space="preserve"> expose</w:t>
-      </w:r>
-      <w:r>
-        <w:rPr>
-          <w:b/>
-          <w:color w:val="FF0000"/>
-        </w:rPr>
-        <w:t xml:space="preserve"> </w:t>
+        <w:t xml:space="preserve"> expose </w:t>
       </w:r>
       <w:r>
         <w:rPr>
@@ -8393,13 +8214,7 @@
         <w:rPr>
           <w:color w:val="FF0000"/>
         </w:rPr>
-        <w:t>service</w:t>
-      </w:r>
-      <w:r>
-        <w:rPr>
-          <w:color w:val="FF0000"/>
-        </w:rPr>
-        <w:t xml:space="preserve"> </w:t>
+        <w:t xml:space="preserve">service </w:t>
       </w:r>
       <w:r>
         <w:rPr>
@@ -8961,62 +8776,71 @@
     <w:p>
       <w:pPr>
         <w:rPr>
-          <w:color w:val="000000" w:themeColor="text1"/>
-        </w:rPr>
-      </w:pPr>
-      <w:proofErr w:type="spellStart"/>
-      <w:r>
-        <w:rPr>
-          <w:color w:val="000000" w:themeColor="text1"/>
+          <w:b/>
+          <w:color w:val="FF0000"/>
+        </w:rPr>
+      </w:pPr>
+      <w:proofErr w:type="spellStart"/>
+      <w:r>
+        <w:rPr>
+          <w:b/>
+          <w:color w:val="FF0000"/>
         </w:rPr>
         <w:t>kubectl</w:t>
       </w:r>
       <w:proofErr w:type="spellEnd"/>
       <w:r>
         <w:rPr>
-          <w:color w:val="000000" w:themeColor="text1"/>
+          <w:b/>
+          <w:color w:val="FF0000"/>
         </w:rPr>
         <w:t xml:space="preserve"> create deployment </w:t>
       </w:r>
       <w:proofErr w:type="spellStart"/>
       <w:r>
         <w:rPr>
-          <w:color w:val="000000" w:themeColor="text1"/>
+          <w:b/>
+          <w:color w:val="FF0000"/>
         </w:rPr>
         <w:t>httpenv</w:t>
       </w:r>
       <w:proofErr w:type="spellEnd"/>
       <w:r>
         <w:rPr>
-          <w:color w:val="000000" w:themeColor="text1"/>
+          <w:b/>
+          <w:color w:val="FF0000"/>
         </w:rPr>
         <w:t xml:space="preserve"> --image=</w:t>
       </w:r>
       <w:proofErr w:type="spellStart"/>
       <w:r>
         <w:rPr>
-          <w:color w:val="000000" w:themeColor="text1"/>
+          <w:b/>
+          <w:color w:val="FF0000"/>
         </w:rPr>
         <w:t>bretfisher</w:t>
       </w:r>
       <w:proofErr w:type="spellEnd"/>
       <w:r>
         <w:rPr>
-          <w:color w:val="000000" w:themeColor="text1"/>
+          <w:b/>
+          <w:color w:val="FF0000"/>
         </w:rPr>
         <w:t>/</w:t>
       </w:r>
       <w:proofErr w:type="spellStart"/>
       <w:r>
         <w:rPr>
-          <w:color w:val="000000" w:themeColor="text1"/>
+          <w:b/>
+          <w:color w:val="FF0000"/>
         </w:rPr>
         <w:t>httpenv</w:t>
       </w:r>
       <w:proofErr w:type="spellEnd"/>
       <w:r>
         <w:rPr>
-          <w:color w:val="000000" w:themeColor="text1"/>
+          <w:b/>
+          <w:color w:val="FF0000"/>
         </w:rPr>
         <w:t xml:space="preserve"> </w:t>
       </w:r>
@@ -9224,1251 +9048,1097 @@
           <w:color w:val="FF0000"/>
         </w:rPr>
         <w:lastRenderedPageBreak/>
-        <w:t xml:space="preserve">NAME                 </w:t>
-      </w:r>
-      <w:r>
-        <w:rPr>
-          <w:color w:val="FF0000"/>
+        <w:t>NAME                          TYPE            CLUSTER-IP         EXTERNAL-IP   PORT(</w:t>
+      </w:r>
+      <w:proofErr w:type="gramStart"/>
+      <w:r>
+        <w:rPr>
+          <w:color w:val="FF0000"/>
+        </w:rPr>
+        <w:t xml:space="preserve">S)   </w:t>
+      </w:r>
+      <w:proofErr w:type="gramEnd"/>
+      <w:r>
+        <w:rPr>
+          <w:color w:val="FF0000"/>
+        </w:rPr>
+        <w:t xml:space="preserve">                 AGE</w:t>
+      </w:r>
+    </w:p>
+    <w:p>
+      <w:pPr>
+        <w:rPr>
+          <w:color w:val="000000" w:themeColor="text1"/>
+        </w:rPr>
+      </w:pPr>
+      <w:r>
+        <w:rPr>
+          <w:color w:val="000000" w:themeColor="text1"/>
+        </w:rPr>
+        <w:t>service/</w:t>
+      </w:r>
+      <w:proofErr w:type="spellStart"/>
+      <w:r>
+        <w:rPr>
+          <w:color w:val="000000" w:themeColor="text1"/>
+        </w:rPr>
+        <w:t>httpenv</w:t>
+      </w:r>
+      <w:proofErr w:type="spellEnd"/>
+      <w:r>
+        <w:rPr>
+          <w:color w:val="000000" w:themeColor="text1"/>
         </w:rPr>
         <w:t xml:space="preserve">         </w:t>
       </w:r>
-      <w:r>
-        <w:rPr>
-          <w:color w:val="FF0000"/>
-        </w:rPr>
-        <w:t xml:space="preserve">TYPE        </w:t>
-      </w:r>
-      <w:r>
-        <w:rPr>
-          <w:color w:val="FF0000"/>
+      <w:proofErr w:type="spellStart"/>
+      <w:r>
+        <w:rPr>
+          <w:color w:val="000000" w:themeColor="text1"/>
+        </w:rPr>
+        <w:t>ClusterIP</w:t>
+      </w:r>
+      <w:proofErr w:type="spellEnd"/>
+      <w:r>
+        <w:rPr>
+          <w:color w:val="000000" w:themeColor="text1"/>
+        </w:rPr>
+        <w:t xml:space="preserve">   </w:t>
+      </w:r>
+      <w:r>
+        <w:rPr>
+          <w:color w:val="000000" w:themeColor="text1"/>
+        </w:rPr>
+        <w:t xml:space="preserve">  </w:t>
+      </w:r>
+      <w:r>
+        <w:rPr>
+          <w:color w:val="000000" w:themeColor="text1"/>
+        </w:rPr>
+        <w:t xml:space="preserve">10.96.30.81     </w:t>
+      </w:r>
+      <w:r>
+        <w:rPr>
+          <w:color w:val="000000" w:themeColor="text1"/>
+        </w:rPr>
+        <w:t xml:space="preserve">   </w:t>
+      </w:r>
+      <w:r>
+        <w:rPr>
+          <w:color w:val="000000" w:themeColor="text1"/>
+        </w:rPr>
+        <w:t xml:space="preserve">&lt;none&gt;        </w:t>
+      </w:r>
+      <w:r>
+        <w:rPr>
+          <w:color w:val="000000" w:themeColor="text1"/>
+        </w:rPr>
+        <w:t xml:space="preserve">     </w:t>
+      </w:r>
+      <w:r>
+        <w:rPr>
+          <w:color w:val="000000" w:themeColor="text1"/>
+        </w:rPr>
+        <w:t xml:space="preserve">8888/TCP         </w:t>
+      </w:r>
+      <w:r>
+        <w:rPr>
+          <w:color w:val="000000" w:themeColor="text1"/>
+        </w:rPr>
+        <w:t xml:space="preserve">        </w:t>
+      </w:r>
+      <w:r>
+        <w:rPr>
+          <w:color w:val="000000" w:themeColor="text1"/>
+        </w:rPr>
+        <w:t>4m44s</w:t>
+      </w:r>
+    </w:p>
+    <w:p>
+      <w:pPr>
+        <w:rPr>
+          <w:color w:val="000000" w:themeColor="text1"/>
+        </w:rPr>
+      </w:pPr>
+      <w:r>
+        <w:rPr>
+          <w:color w:val="000000" w:themeColor="text1"/>
+        </w:rPr>
+        <w:t>service/</w:t>
+      </w:r>
+      <w:proofErr w:type="spellStart"/>
+      <w:r>
+        <w:rPr>
+          <w:color w:val="000000" w:themeColor="text1"/>
+        </w:rPr>
+        <w:t>httpenv</w:t>
+      </w:r>
+      <w:proofErr w:type="spellEnd"/>
+      <w:r>
+        <w:rPr>
+          <w:color w:val="000000" w:themeColor="text1"/>
+        </w:rPr>
+        <w:t xml:space="preserve">-np   </w:t>
+      </w:r>
+      <w:proofErr w:type="spellStart"/>
+      <w:r>
+        <w:rPr>
+          <w:color w:val="000000" w:themeColor="text1"/>
+        </w:rPr>
+        <w:t>NodePort</w:t>
+      </w:r>
+      <w:proofErr w:type="spellEnd"/>
+      <w:r>
+        <w:rPr>
+          <w:color w:val="000000" w:themeColor="text1"/>
+        </w:rPr>
+        <w:t xml:space="preserve">    10.102.76.156   &lt;none&gt;        </w:t>
+      </w:r>
+      <w:r>
+        <w:rPr>
+          <w:color w:val="000000" w:themeColor="text1"/>
+        </w:rPr>
+        <w:t xml:space="preserve">     </w:t>
+      </w:r>
+      <w:r>
+        <w:rPr>
+          <w:color w:val="000000" w:themeColor="text1"/>
+        </w:rPr>
+        <w:t xml:space="preserve">8888:31351/TCP   </w:t>
+      </w:r>
+      <w:r>
+        <w:rPr>
+          <w:color w:val="000000" w:themeColor="text1"/>
+        </w:rPr>
+        <w:t xml:space="preserve">  </w:t>
+      </w:r>
+      <w:r>
+        <w:rPr>
+          <w:color w:val="000000" w:themeColor="text1"/>
+        </w:rPr>
+        <w:t>27s</w:t>
+      </w:r>
+    </w:p>
+    <w:p>
+      <w:pPr>
+        <w:rPr>
+          <w:color w:val="FF0000"/>
+        </w:rPr>
+      </w:pPr>
+    </w:p>
+    <w:p>
+      <w:pPr>
+        <w:rPr>
+          <w:color w:val="000000" w:themeColor="text1"/>
+        </w:rPr>
+      </w:pPr>
+      <w:proofErr w:type="spellStart"/>
+      <w:r>
+        <w:rPr>
+          <w:color w:val="000000" w:themeColor="text1"/>
+        </w:rPr>
+        <w:t>httpenv</w:t>
+      </w:r>
+      <w:proofErr w:type="spellEnd"/>
+      <w:r>
+        <w:rPr>
+          <w:color w:val="000000" w:themeColor="text1"/>
+        </w:rPr>
+        <w:t>-np’s port: 8888:31351 (8888 is inside the cluster, 31351 is on node expose to outside, range between 30000-32767)</w:t>
+      </w:r>
+    </w:p>
+    <w:p>
+      <w:pPr>
+        <w:rPr>
+          <w:color w:val="FF0000"/>
+        </w:rPr>
+      </w:pPr>
+    </w:p>
+    <w:p>
+      <w:pPr>
+        <w:rPr>
+          <w:color w:val="000000" w:themeColor="text1"/>
+        </w:rPr>
+      </w:pPr>
+      <w:r>
+        <w:rPr>
+          <w:color w:val="000000" w:themeColor="text1"/>
+        </w:rPr>
+        <w:t xml:space="preserve">Create </w:t>
+      </w:r>
+      <w:proofErr w:type="spellStart"/>
+      <w:r>
+        <w:rPr>
+          <w:color w:val="000000" w:themeColor="text1"/>
+        </w:rPr>
+        <w:t>LoadBalancer</w:t>
+      </w:r>
+      <w:proofErr w:type="spellEnd"/>
+    </w:p>
+    <w:p>
+      <w:pPr>
+        <w:rPr>
+          <w:b/>
+          <w:color w:val="FF0000"/>
+        </w:rPr>
+      </w:pPr>
+      <w:proofErr w:type="spellStart"/>
+      <w:r>
+        <w:rPr>
+          <w:b/>
+          <w:color w:val="FF0000"/>
+        </w:rPr>
+        <w:t>kubectl</w:t>
+      </w:r>
+      <w:proofErr w:type="spellEnd"/>
+      <w:r>
+        <w:rPr>
+          <w:b/>
+          <w:color w:val="FF0000"/>
+        </w:rPr>
+        <w:t xml:space="preserve"> expose deployment --port 8888 --name </w:t>
+      </w:r>
+      <w:proofErr w:type="spellStart"/>
+      <w:r>
+        <w:rPr>
+          <w:b/>
+          <w:color w:val="FF0000"/>
+        </w:rPr>
+        <w:t>httpenv</w:t>
+      </w:r>
+      <w:proofErr w:type="spellEnd"/>
+      <w:r>
+        <w:rPr>
+          <w:b/>
+          <w:color w:val="FF0000"/>
+        </w:rPr>
+        <w:t xml:space="preserve">-lb --type </w:t>
+      </w:r>
+      <w:proofErr w:type="spellStart"/>
+      <w:r>
+        <w:rPr>
+          <w:b/>
+          <w:color w:val="FF0000"/>
+        </w:rPr>
+        <w:t>LoadBalancer</w:t>
+      </w:r>
+      <w:proofErr w:type="spellEnd"/>
+      <w:r>
+        <w:rPr>
+          <w:b/>
+          <w:color w:val="FF0000"/>
+        </w:rPr>
+        <w:t xml:space="preserve"> </w:t>
+      </w:r>
+      <w:proofErr w:type="spellStart"/>
+      <w:r>
+        <w:rPr>
+          <w:b/>
+          <w:color w:val="FF0000"/>
+        </w:rPr>
+        <w:t>httpenv</w:t>
+      </w:r>
+      <w:proofErr w:type="spellEnd"/>
+    </w:p>
+    <w:p>
+      <w:pPr>
+        <w:rPr>
+          <w:color w:val="FF0000"/>
+        </w:rPr>
+      </w:pPr>
+    </w:p>
+    <w:p>
+      <w:pPr>
+        <w:rPr>
+          <w:color w:val="FF0000"/>
+        </w:rPr>
+      </w:pPr>
+    </w:p>
+    <w:p>
+      <w:pPr>
+        <w:rPr>
+          <w:color w:val="000000" w:themeColor="text1"/>
+        </w:rPr>
+      </w:pPr>
+      <w:r>
+        <w:rPr>
+          <w:color w:val="000000" w:themeColor="text1"/>
+        </w:rPr>
+        <w:t>DNS in K8S</w:t>
+      </w:r>
+    </w:p>
+    <w:p>
+      <w:pPr>
+        <w:rPr>
+          <w:b/>
+          <w:color w:val="FF0000"/>
+        </w:rPr>
+      </w:pPr>
+      <w:proofErr w:type="spellStart"/>
+      <w:r>
+        <w:rPr>
+          <w:b/>
+          <w:color w:val="FF0000"/>
+        </w:rPr>
+        <w:t>kubectl</w:t>
+      </w:r>
+      <w:proofErr w:type="spellEnd"/>
+      <w:r>
+        <w:rPr>
+          <w:b/>
+          <w:color w:val="FF0000"/>
+        </w:rPr>
+        <w:t xml:space="preserve"> get namespaces</w:t>
+      </w:r>
+    </w:p>
+    <w:p>
+      <w:pPr>
+        <w:rPr>
+          <w:color w:val="000000" w:themeColor="text1"/>
+        </w:rPr>
+      </w:pPr>
+      <w:r>
+        <w:rPr>
+          <w:color w:val="000000" w:themeColor="text1"/>
+        </w:rPr>
+        <w:t xml:space="preserve">NAME               </w:t>
+      </w:r>
+      <w:r>
+        <w:rPr>
+          <w:color w:val="000000" w:themeColor="text1"/>
+        </w:rPr>
+        <w:tab/>
+      </w:r>
+      <w:r>
+        <w:rPr>
+          <w:color w:val="000000" w:themeColor="text1"/>
+        </w:rPr>
+        <w:tab/>
+        <w:t>STATUS   AGE</w:t>
+      </w:r>
+    </w:p>
+    <w:p>
+      <w:pPr>
+        <w:rPr>
+          <w:color w:val="000000" w:themeColor="text1"/>
+        </w:rPr>
+      </w:pPr>
+      <w:r>
+        <w:rPr>
+          <w:color w:val="000000" w:themeColor="text1"/>
+        </w:rPr>
+        <w:t xml:space="preserve">default           </w:t>
+      </w:r>
+      <w:r>
+        <w:rPr>
+          <w:color w:val="000000" w:themeColor="text1"/>
+        </w:rPr>
+        <w:tab/>
+      </w:r>
+      <w:r>
+        <w:rPr>
+          <w:color w:val="000000" w:themeColor="text1"/>
+        </w:rPr>
+        <w:tab/>
+        <w:t>Active     22h</w:t>
+      </w:r>
+    </w:p>
+    <w:p>
+      <w:pPr>
+        <w:rPr>
+          <w:color w:val="000000" w:themeColor="text1"/>
+        </w:rPr>
+      </w:pPr>
+      <w:proofErr w:type="spellStart"/>
+      <w:r>
+        <w:rPr>
+          <w:color w:val="000000" w:themeColor="text1"/>
+        </w:rPr>
+        <w:t>docker</w:t>
+      </w:r>
+      <w:proofErr w:type="spellEnd"/>
+      <w:r>
+        <w:rPr>
+          <w:color w:val="000000" w:themeColor="text1"/>
+        </w:rPr>
+        <w:t xml:space="preserve">            </w:t>
+      </w:r>
+      <w:r>
+        <w:rPr>
+          <w:color w:val="000000" w:themeColor="text1"/>
+        </w:rPr>
+        <w:tab/>
+      </w:r>
+      <w:r>
+        <w:rPr>
+          <w:color w:val="000000" w:themeColor="text1"/>
+        </w:rPr>
+        <w:tab/>
+        <w:t>Active     22h</w:t>
+      </w:r>
+    </w:p>
+    <w:p>
+      <w:pPr>
+        <w:rPr>
+          <w:color w:val="000000" w:themeColor="text1"/>
+        </w:rPr>
+      </w:pPr>
+      <w:proofErr w:type="spellStart"/>
+      <w:r>
+        <w:rPr>
+          <w:color w:val="000000" w:themeColor="text1"/>
+        </w:rPr>
+        <w:t>kube</w:t>
+      </w:r>
+      <w:proofErr w:type="spellEnd"/>
+      <w:r>
+        <w:rPr>
+          <w:color w:val="000000" w:themeColor="text1"/>
+        </w:rPr>
+        <w:t xml:space="preserve">-node-lease   </w:t>
+      </w:r>
+      <w:r>
+        <w:rPr>
+          <w:color w:val="000000" w:themeColor="text1"/>
+        </w:rPr>
+        <w:tab/>
+        <w:t>Active     22h</w:t>
+      </w:r>
+    </w:p>
+    <w:p>
+      <w:pPr>
+        <w:rPr>
+          <w:color w:val="000000" w:themeColor="text1"/>
+        </w:rPr>
+      </w:pPr>
+      <w:proofErr w:type="spellStart"/>
+      <w:r>
+        <w:rPr>
+          <w:color w:val="000000" w:themeColor="text1"/>
+        </w:rPr>
+        <w:t>kube</w:t>
+      </w:r>
+      <w:proofErr w:type="spellEnd"/>
+      <w:r>
+        <w:rPr>
+          <w:color w:val="000000" w:themeColor="text1"/>
+        </w:rPr>
+        <w:t xml:space="preserve">-public       </w:t>
+      </w:r>
+      <w:r>
+        <w:rPr>
+          <w:color w:val="000000" w:themeColor="text1"/>
+        </w:rPr>
+        <w:tab/>
+        <w:t>Active     22h</w:t>
+      </w:r>
+    </w:p>
+    <w:p>
+      <w:pPr>
+        <w:rPr>
+          <w:color w:val="000000" w:themeColor="text1"/>
+        </w:rPr>
+      </w:pPr>
+      <w:proofErr w:type="spellStart"/>
+      <w:r>
+        <w:rPr>
+          <w:color w:val="000000" w:themeColor="text1"/>
+        </w:rPr>
+        <w:t>kube</w:t>
+      </w:r>
+      <w:proofErr w:type="spellEnd"/>
+      <w:r>
+        <w:rPr>
+          <w:color w:val="000000" w:themeColor="text1"/>
+        </w:rPr>
+        <w:t xml:space="preserve">-system       </w:t>
+      </w:r>
+      <w:r>
+        <w:rPr>
+          <w:color w:val="000000" w:themeColor="text1"/>
+        </w:rPr>
+        <w:tab/>
+        <w:t>Active     22h</w:t>
+      </w:r>
+    </w:p>
+    <w:p>
+      <w:pPr>
+        <w:rPr>
+          <w:color w:val="000000" w:themeColor="text1"/>
+        </w:rPr>
+      </w:pPr>
+    </w:p>
+    <w:p>
+      <w:pPr>
+        <w:rPr>
+          <w:color w:val="000000" w:themeColor="text1"/>
+        </w:rPr>
+      </w:pPr>
+      <w:r>
+        <w:rPr>
+          <w:color w:val="000000" w:themeColor="text1"/>
+        </w:rPr>
+        <w:t>Generators</w:t>
+      </w:r>
+    </w:p>
+    <w:p>
+      <w:pPr>
+        <w:rPr>
+          <w:color w:val="000000" w:themeColor="text1"/>
+        </w:rPr>
+      </w:pPr>
+      <w:r>
+        <w:rPr>
+          <w:color w:val="000000" w:themeColor="text1"/>
+        </w:rPr>
+        <w:t>Commands use helper templates called “generators”</w:t>
+      </w:r>
+    </w:p>
+    <w:p>
+      <w:proofErr w:type="spellStart"/>
+      <w:r>
+        <w:rPr>
+          <w:b/>
+          <w:color w:val="FF0000"/>
+        </w:rPr>
+        <w:t>kubectl</w:t>
+      </w:r>
+      <w:proofErr w:type="spellEnd"/>
+      <w:r>
+        <w:rPr>
+          <w:b/>
+          <w:color w:val="FF0000"/>
+        </w:rPr>
+        <w:t xml:space="preserve"> create deployment test --image </w:t>
+      </w:r>
+      <w:proofErr w:type="spellStart"/>
+      <w:r>
+        <w:rPr>
+          <w:b/>
+          <w:color w:val="FF0000"/>
+        </w:rPr>
+        <w:t>nginx</w:t>
+      </w:r>
+      <w:proofErr w:type="spellEnd"/>
+      <w:r>
+        <w:rPr>
+          <w:b/>
+          <w:color w:val="FF0000"/>
+        </w:rPr>
+        <w:t xml:space="preserve"> </w:t>
+      </w:r>
+      <w:r>
+        <w:rPr>
+          <w:b/>
+          <w:color w:val="FF0000"/>
+          <w:highlight w:val="yellow"/>
+        </w:rPr>
+        <w:t xml:space="preserve">--dry-run -o </w:t>
+      </w:r>
+      <w:proofErr w:type="spellStart"/>
+      <w:r>
+        <w:rPr>
+          <w:b/>
+          <w:color w:val="FF0000"/>
+          <w:highlight w:val="yellow"/>
+        </w:rPr>
+        <w:t>yaml</w:t>
+      </w:r>
+      <w:proofErr w:type="spellEnd"/>
+      <w:r>
+        <w:rPr>
+          <w:b/>
+          <w:color w:val="FF0000"/>
+        </w:rPr>
+        <w:t xml:space="preserve"> </w:t>
+      </w:r>
+      <w:r>
+        <w:rPr>
+          <w:b/>
+        </w:rPr>
+        <w:t>(</w:t>
+      </w:r>
+      <w:r>
+        <w:t xml:space="preserve">output the result of the command to a </w:t>
+      </w:r>
+      <w:proofErr w:type="spellStart"/>
+      <w:r>
+        <w:t>yaml</w:t>
+      </w:r>
+      <w:proofErr w:type="spellEnd"/>
+      <w:r>
+        <w:t xml:space="preserve"> file without making any actual change.)</w:t>
+      </w:r>
+    </w:p>
+    <w:p>
+      <w:pPr>
+        <w:rPr>
+          <w:color w:val="FF0000"/>
+          <w:sz w:val="18"/>
+        </w:rPr>
+      </w:pPr>
+      <w:proofErr w:type="spellStart"/>
+      <w:r>
+        <w:rPr>
+          <w:color w:val="FF0000"/>
+          <w:sz w:val="18"/>
+        </w:rPr>
+        <w:t>apiVersion</w:t>
+      </w:r>
+      <w:proofErr w:type="spellEnd"/>
+      <w:r>
+        <w:rPr>
+          <w:color w:val="FF0000"/>
+          <w:sz w:val="18"/>
+        </w:rPr>
+        <w:t>: apps/v1</w:t>
+      </w:r>
+    </w:p>
+    <w:p>
+      <w:pPr>
+        <w:rPr>
+          <w:color w:val="FF0000"/>
+          <w:sz w:val="18"/>
+        </w:rPr>
+      </w:pPr>
+      <w:r>
+        <w:rPr>
+          <w:color w:val="FF0000"/>
+          <w:sz w:val="18"/>
+        </w:rPr>
+        <w:t>kind: Deployment</w:t>
+      </w:r>
+    </w:p>
+    <w:p>
+      <w:pPr>
+        <w:rPr>
+          <w:color w:val="FF0000"/>
+          <w:sz w:val="18"/>
+        </w:rPr>
+      </w:pPr>
+      <w:r>
+        <w:rPr>
+          <w:color w:val="FF0000"/>
+          <w:sz w:val="18"/>
+        </w:rPr>
+        <w:t>metadata:</w:t>
+      </w:r>
+    </w:p>
+    <w:p>
+      <w:pPr>
+        <w:rPr>
+          <w:color w:val="FF0000"/>
+          <w:sz w:val="18"/>
+        </w:rPr>
+      </w:pPr>
+      <w:r>
+        <w:rPr>
+          <w:color w:val="FF0000"/>
+          <w:sz w:val="18"/>
+        </w:rPr>
+        <w:t xml:space="preserve">  </w:t>
+      </w:r>
+      <w:proofErr w:type="spellStart"/>
+      <w:r>
+        <w:rPr>
+          <w:color w:val="FF0000"/>
+          <w:sz w:val="18"/>
+        </w:rPr>
+        <w:t>creationTimestamp</w:t>
+      </w:r>
+      <w:proofErr w:type="spellEnd"/>
+      <w:r>
+        <w:rPr>
+          <w:color w:val="FF0000"/>
+          <w:sz w:val="18"/>
+        </w:rPr>
+        <w:t>: null</w:t>
+      </w:r>
+    </w:p>
+    <w:p>
+      <w:pPr>
+        <w:rPr>
+          <w:color w:val="FF0000"/>
+          <w:sz w:val="18"/>
+        </w:rPr>
+      </w:pPr>
+      <w:r>
+        <w:rPr>
+          <w:color w:val="FF0000"/>
+          <w:sz w:val="18"/>
+        </w:rPr>
+        <w:t xml:space="preserve">  labels:</w:t>
+      </w:r>
+    </w:p>
+    <w:p>
+      <w:pPr>
+        <w:rPr>
+          <w:color w:val="FF0000"/>
+          <w:sz w:val="18"/>
+        </w:rPr>
+      </w:pPr>
+      <w:r>
+        <w:rPr>
+          <w:color w:val="FF0000"/>
+          <w:sz w:val="18"/>
+        </w:rPr>
+        <w:t xml:space="preserve">    app: test</w:t>
+      </w:r>
+    </w:p>
+    <w:p>
+      <w:pPr>
+        <w:rPr>
+          <w:color w:val="FF0000"/>
+          <w:sz w:val="18"/>
+        </w:rPr>
+      </w:pPr>
+      <w:r>
+        <w:rPr>
+          <w:color w:val="FF0000"/>
+          <w:sz w:val="18"/>
+        </w:rPr>
+        <w:t xml:space="preserve">  name: test</w:t>
+      </w:r>
+    </w:p>
+    <w:p>
+      <w:pPr>
+        <w:rPr>
+          <w:color w:val="FF0000"/>
+          <w:sz w:val="18"/>
+        </w:rPr>
+      </w:pPr>
+      <w:r>
+        <w:rPr>
+          <w:color w:val="FF0000"/>
+          <w:sz w:val="18"/>
+        </w:rPr>
+        <w:t>spec:</w:t>
+      </w:r>
+    </w:p>
+    <w:p>
+      <w:pPr>
+        <w:rPr>
+          <w:color w:val="FF0000"/>
+          <w:sz w:val="18"/>
+        </w:rPr>
+      </w:pPr>
+      <w:r>
+        <w:rPr>
+          <w:color w:val="FF0000"/>
+          <w:sz w:val="18"/>
+        </w:rPr>
+        <w:t xml:space="preserve">  replicas: 1</w:t>
+      </w:r>
+    </w:p>
+    <w:p>
+      <w:pPr>
+        <w:rPr>
+          <w:color w:val="FF0000"/>
+          <w:sz w:val="18"/>
+        </w:rPr>
+      </w:pPr>
+      <w:r>
+        <w:rPr>
+          <w:color w:val="FF0000"/>
+          <w:sz w:val="18"/>
+        </w:rPr>
+        <w:t xml:space="preserve">  selector:</w:t>
+      </w:r>
+    </w:p>
+    <w:p>
+      <w:pPr>
+        <w:rPr>
+          <w:color w:val="FF0000"/>
+          <w:sz w:val="18"/>
+        </w:rPr>
+      </w:pPr>
+      <w:r>
+        <w:rPr>
+          <w:color w:val="FF0000"/>
+          <w:sz w:val="18"/>
         </w:rPr>
         <w:t xml:space="preserve">    </w:t>
       </w:r>
-      <w:r>
-        <w:rPr>
-          <w:color w:val="FF0000"/>
-        </w:rPr>
-        <w:t xml:space="preserve">CLUSTER-IP      </w:t>
-      </w:r>
-      <w:r>
-        <w:rPr>
-          <w:color w:val="FF0000"/>
-        </w:rPr>
-        <w:t xml:space="preserve">   </w:t>
-      </w:r>
-      <w:r>
-        <w:rPr>
-          <w:color w:val="FF0000"/>
-        </w:rPr>
-        <w:t>EXTERNAL-IP   PORT(</w:t>
-      </w:r>
-      <w:proofErr w:type="gramStart"/>
-      <w:r>
-        <w:rPr>
-          <w:color w:val="FF0000"/>
-        </w:rPr>
-        <w:t xml:space="preserve">S)   </w:t>
-      </w:r>
-      <w:proofErr w:type="gramEnd"/>
-      <w:r>
-        <w:rPr>
-          <w:color w:val="FF0000"/>
-        </w:rPr>
-        <w:t xml:space="preserve">       </w:t>
-      </w:r>
-      <w:r>
-        <w:rPr>
-          <w:color w:val="FF0000"/>
-        </w:rPr>
-        <w:t xml:space="preserve">          </w:t>
-      </w:r>
-      <w:r>
-        <w:rPr>
-          <w:color w:val="FF0000"/>
-        </w:rPr>
-        <w:t>AGE</w:t>
-      </w:r>
-    </w:p>
-    <w:p>
-      <w:pPr>
-        <w:rPr>
-          <w:color w:val="000000" w:themeColor="text1"/>
-        </w:rPr>
-      </w:pPr>
-      <w:r>
-        <w:rPr>
-          <w:color w:val="000000" w:themeColor="text1"/>
-        </w:rPr>
-        <w:t>service/</w:t>
-      </w:r>
-      <w:proofErr w:type="spellStart"/>
-      <w:r>
-        <w:rPr>
-          <w:color w:val="000000" w:themeColor="text1"/>
-        </w:rPr>
-        <w:t>httpenv</w:t>
-      </w:r>
-      <w:proofErr w:type="spellEnd"/>
-      <w:r>
-        <w:rPr>
-          <w:color w:val="000000" w:themeColor="text1"/>
+      <w:proofErr w:type="spellStart"/>
+      <w:r>
+        <w:rPr>
+          <w:color w:val="FF0000"/>
+          <w:sz w:val="18"/>
+        </w:rPr>
+        <w:t>matchLabels</w:t>
+      </w:r>
+      <w:proofErr w:type="spellEnd"/>
+      <w:r>
+        <w:rPr>
+          <w:color w:val="FF0000"/>
+          <w:sz w:val="18"/>
+        </w:rPr>
+        <w:t>:</w:t>
+      </w:r>
+    </w:p>
+    <w:p>
+      <w:pPr>
+        <w:rPr>
+          <w:color w:val="FF0000"/>
+          <w:sz w:val="18"/>
+        </w:rPr>
+      </w:pPr>
+      <w:r>
+        <w:rPr>
+          <w:color w:val="FF0000"/>
+          <w:sz w:val="18"/>
+        </w:rPr>
+        <w:t xml:space="preserve">      app: test</w:t>
+      </w:r>
+    </w:p>
+    <w:p>
+      <w:pPr>
+        <w:rPr>
+          <w:color w:val="FF0000"/>
+          <w:sz w:val="18"/>
+        </w:rPr>
+      </w:pPr>
+      <w:r>
+        <w:rPr>
+          <w:color w:val="FF0000"/>
+          <w:sz w:val="18"/>
+        </w:rPr>
+        <w:t xml:space="preserve">  strategy: {}</w:t>
+      </w:r>
+    </w:p>
+    <w:p>
+      <w:pPr>
+        <w:rPr>
+          <w:color w:val="FF0000"/>
+          <w:sz w:val="18"/>
+        </w:rPr>
+      </w:pPr>
+      <w:r>
+        <w:rPr>
+          <w:color w:val="FF0000"/>
+          <w:sz w:val="18"/>
+        </w:rPr>
+        <w:t xml:space="preserve">  template:</w:t>
+      </w:r>
+    </w:p>
+    <w:p>
+      <w:pPr>
+        <w:rPr>
+          <w:color w:val="FF0000"/>
+          <w:sz w:val="18"/>
+        </w:rPr>
+      </w:pPr>
+      <w:r>
+        <w:rPr>
+          <w:color w:val="FF0000"/>
+          <w:sz w:val="18"/>
+        </w:rPr>
+        <w:t xml:space="preserve">    metadata:</w:t>
+      </w:r>
+    </w:p>
+    <w:p>
+      <w:pPr>
+        <w:rPr>
+          <w:color w:val="FF0000"/>
+          <w:sz w:val="18"/>
+        </w:rPr>
+      </w:pPr>
+      <w:r>
+        <w:rPr>
+          <w:color w:val="FF0000"/>
+          <w:sz w:val="18"/>
         </w:rPr>
         <w:t xml:space="preserve">      </w:t>
       </w:r>
-      <w:r>
-        <w:rPr>
-          <w:color w:val="000000" w:themeColor="text1"/>
-        </w:rPr>
-        <w:t xml:space="preserve">   </w:t>
-      </w:r>
-      <w:proofErr w:type="spellStart"/>
-      <w:r>
-        <w:rPr>
-          <w:color w:val="000000" w:themeColor="text1"/>
-        </w:rPr>
-        <w:t>ClusterIP</w:t>
-      </w:r>
-      <w:proofErr w:type="spellEnd"/>
-      <w:r>
-        <w:rPr>
-          <w:color w:val="000000" w:themeColor="text1"/>
-        </w:rPr>
-        <w:t xml:space="preserve">   </w:t>
-      </w:r>
-      <w:r>
-        <w:rPr>
-          <w:color w:val="000000" w:themeColor="text1"/>
-        </w:rPr>
-        <w:t xml:space="preserve">  </w:t>
-      </w:r>
-      <w:r>
-        <w:rPr>
-          <w:color w:val="000000" w:themeColor="text1"/>
-        </w:rPr>
-        <w:t xml:space="preserve">10.96.30.81     </w:t>
-      </w:r>
-      <w:r>
-        <w:rPr>
-          <w:color w:val="000000" w:themeColor="text1"/>
-        </w:rPr>
-        <w:t xml:space="preserve">   </w:t>
-      </w:r>
-      <w:r>
-        <w:rPr>
-          <w:color w:val="000000" w:themeColor="text1"/>
-        </w:rPr>
-        <w:t xml:space="preserve">&lt;none&gt;        </w:t>
-      </w:r>
-      <w:r>
-        <w:rPr>
-          <w:color w:val="000000" w:themeColor="text1"/>
-        </w:rPr>
-        <w:t xml:space="preserve">     </w:t>
-      </w:r>
-      <w:r>
-        <w:rPr>
-          <w:color w:val="000000" w:themeColor="text1"/>
-        </w:rPr>
-        <w:t xml:space="preserve">8888/TCP         </w:t>
-      </w:r>
-      <w:r>
-        <w:rPr>
-          <w:color w:val="000000" w:themeColor="text1"/>
-        </w:rPr>
-        <w:t xml:space="preserve">        </w:t>
-      </w:r>
-      <w:r>
-        <w:rPr>
-          <w:color w:val="000000" w:themeColor="text1"/>
-        </w:rPr>
-        <w:t>4m44s</w:t>
-      </w:r>
-    </w:p>
-    <w:p>
-      <w:pPr>
-        <w:rPr>
-          <w:color w:val="000000" w:themeColor="text1"/>
-        </w:rPr>
-      </w:pPr>
-      <w:r>
-        <w:rPr>
-          <w:color w:val="000000" w:themeColor="text1"/>
-        </w:rPr>
-        <w:t>service/</w:t>
-      </w:r>
-      <w:proofErr w:type="spellStart"/>
-      <w:r>
-        <w:rPr>
-          <w:color w:val="000000" w:themeColor="text1"/>
-        </w:rPr>
-        <w:t>httpenv</w:t>
-      </w:r>
-      <w:proofErr w:type="spellEnd"/>
-      <w:r>
-        <w:rPr>
-          <w:color w:val="000000" w:themeColor="text1"/>
-        </w:rPr>
-        <w:t xml:space="preserve">-np   </w:t>
-      </w:r>
-      <w:proofErr w:type="spellStart"/>
-      <w:r>
-        <w:rPr>
-          <w:color w:val="000000" w:themeColor="text1"/>
-        </w:rPr>
-        <w:t>NodePort</w:t>
-      </w:r>
-      <w:proofErr w:type="spellEnd"/>
-      <w:r>
-        <w:rPr>
-          <w:color w:val="000000" w:themeColor="text1"/>
-        </w:rPr>
-        <w:t xml:space="preserve">    10.102.76.156   &lt;none&gt;        </w:t>
-      </w:r>
-      <w:r>
-        <w:rPr>
-          <w:color w:val="000000" w:themeColor="text1"/>
-        </w:rPr>
-        <w:t xml:space="preserve">     </w:t>
-      </w:r>
-      <w:r>
-        <w:rPr>
-          <w:color w:val="000000" w:themeColor="text1"/>
-        </w:rPr>
-        <w:t xml:space="preserve">8888:31351/TCP   </w:t>
-      </w:r>
-      <w:r>
-        <w:rPr>
-          <w:color w:val="000000" w:themeColor="text1"/>
-        </w:rPr>
-        <w:t xml:space="preserve">  </w:t>
-      </w:r>
-      <w:r>
-        <w:rPr>
-          <w:color w:val="000000" w:themeColor="text1"/>
-        </w:rPr>
-        <w:t>27s</w:t>
-      </w:r>
-    </w:p>
-    <w:p>
-      <w:pPr>
-        <w:rPr>
-          <w:color w:val="FF0000"/>
-        </w:rPr>
-      </w:pPr>
-    </w:p>
-    <w:p>
-      <w:pPr>
-        <w:rPr>
-          <w:color w:val="000000" w:themeColor="text1"/>
-        </w:rPr>
-      </w:pPr>
-      <w:proofErr w:type="spellStart"/>
-      <w:r>
-        <w:rPr>
-          <w:color w:val="000000" w:themeColor="text1"/>
-        </w:rPr>
-        <w:t>httpenv</w:t>
-      </w:r>
-      <w:proofErr w:type="spellEnd"/>
-      <w:r>
-        <w:rPr>
-          <w:color w:val="000000" w:themeColor="text1"/>
-        </w:rPr>
-        <w:t>-np’s port: 8888:31351 (8888 is inside the cluster, 31351 is on node expose to outside, range between 30000-32767)</w:t>
-      </w:r>
-    </w:p>
-    <w:p>
-      <w:pPr>
-        <w:rPr>
-          <w:color w:val="FF0000"/>
-        </w:rPr>
-      </w:pPr>
-    </w:p>
-    <w:p>
-      <w:pPr>
-        <w:rPr>
-          <w:color w:val="000000" w:themeColor="text1"/>
-        </w:rPr>
-      </w:pPr>
-      <w:r>
-        <w:rPr>
-          <w:color w:val="000000" w:themeColor="text1"/>
-        </w:rPr>
-        <w:t xml:space="preserve">Create </w:t>
-      </w:r>
-      <w:proofErr w:type="spellStart"/>
-      <w:r>
-        <w:rPr>
-          <w:color w:val="000000" w:themeColor="text1"/>
-        </w:rPr>
-        <w:t>LoadBalancer</w:t>
-      </w:r>
-      <w:proofErr w:type="spellEnd"/>
-    </w:p>
-    <w:p>
-      <w:pPr>
-        <w:rPr>
-          <w:b/>
-          <w:color w:val="FF0000"/>
-        </w:rPr>
-      </w:pPr>
-      <w:proofErr w:type="spellStart"/>
-      <w:r>
-        <w:rPr>
-          <w:b/>
-          <w:color w:val="FF0000"/>
-        </w:rPr>
-        <w:t>kubectl</w:t>
-      </w:r>
-      <w:proofErr w:type="spellEnd"/>
-      <w:r>
-        <w:rPr>
-          <w:b/>
-          <w:color w:val="FF0000"/>
-        </w:rPr>
-        <w:t xml:space="preserve"> expose deployment --port 8888 --name </w:t>
-      </w:r>
-      <w:proofErr w:type="spellStart"/>
-      <w:r>
-        <w:rPr>
-          <w:b/>
-          <w:color w:val="FF0000"/>
-        </w:rPr>
-        <w:t>httpenv</w:t>
-      </w:r>
-      <w:proofErr w:type="spellEnd"/>
-      <w:r>
-        <w:rPr>
-          <w:b/>
-          <w:color w:val="FF0000"/>
-        </w:rPr>
-        <w:t xml:space="preserve">-lb --type </w:t>
-      </w:r>
-      <w:proofErr w:type="spellStart"/>
-      <w:r>
-        <w:rPr>
-          <w:b/>
-          <w:color w:val="FF0000"/>
-        </w:rPr>
-        <w:t>LoadBalancer</w:t>
-      </w:r>
-      <w:proofErr w:type="spellEnd"/>
-      <w:r>
-        <w:rPr>
-          <w:b/>
-          <w:color w:val="FF0000"/>
-        </w:rPr>
+      <w:proofErr w:type="spellStart"/>
+      <w:r>
+        <w:rPr>
+          <w:color w:val="FF0000"/>
+          <w:sz w:val="18"/>
+        </w:rPr>
+        <w:t>creationTimestamp</w:t>
+      </w:r>
+      <w:proofErr w:type="spellEnd"/>
+      <w:r>
+        <w:rPr>
+          <w:color w:val="FF0000"/>
+          <w:sz w:val="18"/>
+        </w:rPr>
+        <w:t>: null</w:t>
+      </w:r>
+    </w:p>
+    <w:p>
+      <w:pPr>
+        <w:rPr>
+          <w:color w:val="FF0000"/>
+          <w:sz w:val="18"/>
+        </w:rPr>
+      </w:pPr>
+      <w:r>
+        <w:rPr>
+          <w:color w:val="FF0000"/>
+          <w:sz w:val="18"/>
+        </w:rPr>
+        <w:t xml:space="preserve">      labels:</w:t>
+      </w:r>
+    </w:p>
+    <w:p>
+      <w:pPr>
+        <w:rPr>
+          <w:color w:val="FF0000"/>
+          <w:sz w:val="18"/>
+        </w:rPr>
+      </w:pPr>
+      <w:r>
+        <w:rPr>
+          <w:color w:val="FF0000"/>
+          <w:sz w:val="18"/>
+        </w:rPr>
+        <w:t xml:space="preserve">        app: test</w:t>
+      </w:r>
+    </w:p>
+    <w:p>
+      <w:pPr>
+        <w:rPr>
+          <w:color w:val="FF0000"/>
+          <w:sz w:val="18"/>
+        </w:rPr>
+      </w:pPr>
+      <w:r>
+        <w:rPr>
+          <w:color w:val="FF0000"/>
+          <w:sz w:val="18"/>
+        </w:rPr>
+        <w:t xml:space="preserve">    spec:</w:t>
+      </w:r>
+    </w:p>
+    <w:p>
+      <w:pPr>
+        <w:rPr>
+          <w:color w:val="FF0000"/>
+          <w:sz w:val="18"/>
+        </w:rPr>
+      </w:pPr>
+      <w:r>
+        <w:rPr>
+          <w:color w:val="FF0000"/>
+          <w:sz w:val="18"/>
+        </w:rPr>
+        <w:t xml:space="preserve">      containers:</w:t>
+      </w:r>
+    </w:p>
+    <w:p>
+      <w:pPr>
+        <w:rPr>
+          <w:color w:val="FF0000"/>
+          <w:sz w:val="18"/>
+        </w:rPr>
+      </w:pPr>
+      <w:r>
+        <w:rPr>
+          <w:color w:val="FF0000"/>
+          <w:sz w:val="18"/>
+        </w:rPr>
+        <w:t xml:space="preserve">      - image: </w:t>
+      </w:r>
+      <w:proofErr w:type="spellStart"/>
+      <w:r>
+        <w:rPr>
+          <w:color w:val="FF0000"/>
+          <w:sz w:val="18"/>
+        </w:rPr>
+        <w:t>nginx</w:t>
+      </w:r>
+      <w:proofErr w:type="spellEnd"/>
+    </w:p>
+    <w:p>
+      <w:pPr>
+        <w:rPr>
+          <w:color w:val="FF0000"/>
+          <w:sz w:val="18"/>
+        </w:rPr>
+      </w:pPr>
+      <w:r>
+        <w:rPr>
+          <w:color w:val="FF0000"/>
+          <w:sz w:val="18"/>
+        </w:rPr>
+        <w:t xml:space="preserve">        name: </w:t>
+      </w:r>
+      <w:proofErr w:type="spellStart"/>
+      <w:r>
+        <w:rPr>
+          <w:color w:val="FF0000"/>
+          <w:sz w:val="18"/>
+        </w:rPr>
+        <w:t>nginx</w:t>
+      </w:r>
+      <w:proofErr w:type="spellEnd"/>
+    </w:p>
+    <w:p>
+      <w:pPr>
+        <w:rPr>
+          <w:color w:val="FF0000"/>
+          <w:sz w:val="18"/>
+        </w:rPr>
+      </w:pPr>
+      <w:r>
+        <w:rPr>
+          <w:color w:val="FF0000"/>
+          <w:sz w:val="18"/>
+        </w:rPr>
+        <w:t xml:space="preserve">        resources: {}</w:t>
+      </w:r>
+    </w:p>
+    <w:p>
+      <w:pPr>
+        <w:rPr>
+          <w:color w:val="FF0000"/>
+          <w:sz w:val="18"/>
+        </w:rPr>
+      </w:pPr>
+      <w:r>
+        <w:rPr>
+          <w:color w:val="FF0000"/>
+          <w:sz w:val="18"/>
+        </w:rPr>
+        <w:t>status: {}</w:t>
+      </w:r>
+    </w:p>
+    <w:p>
+      <w:pPr>
+        <w:rPr>
+          <w:color w:val="FF0000"/>
+          <w:sz w:val="18"/>
+        </w:rPr>
+      </w:pPr>
+    </w:p>
+    <w:p>
+      <w:r>
+        <w:t>what’s the difference between K8S client version and server version?</w:t>
+      </w:r>
+    </w:p>
+    <w:p>
+      <w:r>
+        <w:t xml:space="preserve">I have upgraded my client version to 1.17.0, but my server version is still 1.14.8. </w:t>
+      </w:r>
+    </w:p>
+    <w:p>
+      <w:pPr>
+        <w:rPr>
+          <w:rStyle w:val="Hyperlink"/>
+          <w:rFonts w:eastAsia="Times New Roman"/>
+        </w:rPr>
+      </w:pPr>
+      <w:r>
+        <w:lastRenderedPageBreak/>
+        <w:t>Follow link below, only upgraded client version.</w:t>
+      </w:r>
+      <w:r>
         <w:t xml:space="preserve"> </w:t>
       </w:r>
-      <w:proofErr w:type="spellStart"/>
-      <w:r>
-        <w:rPr>
-          <w:b/>
-          <w:color w:val="FF0000"/>
-        </w:rPr>
-        <w:t>httpenv</w:t>
-      </w:r>
-      <w:proofErr w:type="spellEnd"/>
-    </w:p>
-    <w:p>
-      <w:pPr>
-        <w:rPr>
-          <w:color w:val="FF0000"/>
-        </w:rPr>
-      </w:pPr>
-    </w:p>
-    <w:p>
-      <w:pPr>
-        <w:rPr>
-          <w:color w:val="FF0000"/>
-        </w:rPr>
-      </w:pPr>
-    </w:p>
-    <w:p>
-      <w:pPr>
-        <w:rPr>
-          <w:color w:val="000000" w:themeColor="text1"/>
-        </w:rPr>
-      </w:pPr>
-      <w:r>
-        <w:rPr>
-          <w:color w:val="000000" w:themeColor="text1"/>
-        </w:rPr>
-        <w:t>DNS in K8S</w:t>
-      </w:r>
-    </w:p>
-    <w:p>
-      <w:pPr>
-        <w:rPr>
-          <w:b/>
-          <w:color w:val="FF0000"/>
-        </w:rPr>
-      </w:pPr>
-      <w:proofErr w:type="spellStart"/>
-      <w:r>
-        <w:rPr>
-          <w:b/>
-          <w:color w:val="FF0000"/>
-        </w:rPr>
-        <w:t>kubectl</w:t>
-      </w:r>
-      <w:proofErr w:type="spellEnd"/>
-      <w:r>
-        <w:rPr>
-          <w:b/>
-          <w:color w:val="FF0000"/>
-        </w:rPr>
-        <w:t xml:space="preserve"> get namespaces</w:t>
-      </w:r>
-    </w:p>
-    <w:p>
-      <w:pPr>
-        <w:rPr>
-          <w:color w:val="000000" w:themeColor="text1"/>
-        </w:rPr>
-      </w:pPr>
-      <w:r>
-        <w:rPr>
-          <w:color w:val="000000" w:themeColor="text1"/>
-        </w:rPr>
-        <w:t xml:space="preserve">NAME              </w:t>
-      </w:r>
-      <w:r>
-        <w:rPr>
-          <w:color w:val="000000" w:themeColor="text1"/>
-        </w:rPr>
-        <w:t xml:space="preserve"> </w:t>
-      </w:r>
-      <w:r>
-        <w:rPr>
-          <w:color w:val="000000" w:themeColor="text1"/>
-        </w:rPr>
-        <w:tab/>
-      </w:r>
-      <w:r>
-        <w:rPr>
-          <w:color w:val="000000" w:themeColor="text1"/>
-        </w:rPr>
-        <w:tab/>
-      </w:r>
-      <w:r>
-        <w:rPr>
-          <w:color w:val="000000" w:themeColor="text1"/>
-        </w:rPr>
-        <w:t>STATUS   AGE</w:t>
-      </w:r>
-    </w:p>
-    <w:p>
-      <w:pPr>
-        <w:rPr>
-          <w:color w:val="000000" w:themeColor="text1"/>
-        </w:rPr>
-      </w:pPr>
-      <w:r>
-        <w:rPr>
-          <w:color w:val="000000" w:themeColor="text1"/>
-        </w:rPr>
-        <w:t xml:space="preserve">default           </w:t>
-      </w:r>
-      <w:r>
-        <w:rPr>
-          <w:color w:val="000000" w:themeColor="text1"/>
-        </w:rPr>
-        <w:tab/>
-      </w:r>
-      <w:r>
-        <w:rPr>
-          <w:color w:val="000000" w:themeColor="text1"/>
-        </w:rPr>
-        <w:tab/>
-      </w:r>
-      <w:r>
-        <w:rPr>
-          <w:color w:val="000000" w:themeColor="text1"/>
-        </w:rPr>
-        <w:t xml:space="preserve">Active   </w:t>
-      </w:r>
-      <w:r>
-        <w:rPr>
-          <w:color w:val="000000" w:themeColor="text1"/>
-        </w:rPr>
-        <w:t xml:space="preserve">  </w:t>
-      </w:r>
-      <w:r>
-        <w:rPr>
-          <w:color w:val="000000" w:themeColor="text1"/>
-        </w:rPr>
-        <w:t>22h</w:t>
-      </w:r>
-    </w:p>
-    <w:p>
-      <w:pPr>
-        <w:rPr>
-          <w:color w:val="000000" w:themeColor="text1"/>
-        </w:rPr>
-      </w:pPr>
-      <w:proofErr w:type="spellStart"/>
-      <w:r>
-        <w:rPr>
-          <w:color w:val="000000" w:themeColor="text1"/>
-        </w:rPr>
-        <w:t>docker</w:t>
-      </w:r>
-      <w:proofErr w:type="spellEnd"/>
-      <w:r>
-        <w:rPr>
-          <w:color w:val="000000" w:themeColor="text1"/>
-        </w:rPr>
-        <w:t xml:space="preserve">            </w:t>
-      </w:r>
-      <w:r>
-        <w:rPr>
-          <w:color w:val="000000" w:themeColor="text1"/>
-        </w:rPr>
-        <w:tab/>
-      </w:r>
-      <w:r>
-        <w:rPr>
-          <w:color w:val="000000" w:themeColor="text1"/>
-        </w:rPr>
-        <w:tab/>
-      </w:r>
-      <w:r>
-        <w:rPr>
-          <w:color w:val="000000" w:themeColor="text1"/>
-        </w:rPr>
-        <w:t xml:space="preserve">Active   </w:t>
-      </w:r>
-      <w:r>
-        <w:rPr>
-          <w:color w:val="000000" w:themeColor="text1"/>
-        </w:rPr>
-        <w:t xml:space="preserve">  </w:t>
-      </w:r>
-      <w:r>
-        <w:rPr>
-          <w:color w:val="000000" w:themeColor="text1"/>
-        </w:rPr>
-        <w:t>22h</w:t>
-      </w:r>
-    </w:p>
-    <w:p>
-      <w:pPr>
-        <w:rPr>
-          <w:color w:val="000000" w:themeColor="text1"/>
-        </w:rPr>
-      </w:pPr>
-      <w:proofErr w:type="spellStart"/>
-      <w:r>
-        <w:rPr>
-          <w:color w:val="000000" w:themeColor="text1"/>
-        </w:rPr>
-        <w:t>kube</w:t>
-      </w:r>
-      <w:proofErr w:type="spellEnd"/>
-      <w:r>
-        <w:rPr>
-          <w:color w:val="000000" w:themeColor="text1"/>
-        </w:rPr>
-        <w:t xml:space="preserve">-node-lease   </w:t>
-      </w:r>
-      <w:r>
-        <w:rPr>
-          <w:color w:val="000000" w:themeColor="text1"/>
-        </w:rPr>
-        <w:tab/>
-      </w:r>
-      <w:r>
-        <w:rPr>
-          <w:color w:val="000000" w:themeColor="text1"/>
-        </w:rPr>
-        <w:t xml:space="preserve">Active   </w:t>
-      </w:r>
-      <w:r>
-        <w:rPr>
-          <w:color w:val="000000" w:themeColor="text1"/>
-        </w:rPr>
-        <w:t xml:space="preserve">  </w:t>
-      </w:r>
-      <w:r>
-        <w:rPr>
-          <w:color w:val="000000" w:themeColor="text1"/>
-        </w:rPr>
-        <w:t>22h</w:t>
-      </w:r>
-    </w:p>
-    <w:p>
-      <w:pPr>
-        <w:rPr>
-          <w:color w:val="000000" w:themeColor="text1"/>
-        </w:rPr>
-      </w:pPr>
-      <w:proofErr w:type="spellStart"/>
-      <w:r>
-        <w:rPr>
-          <w:color w:val="000000" w:themeColor="text1"/>
-        </w:rPr>
-        <w:t>kube</w:t>
-      </w:r>
-      <w:proofErr w:type="spellEnd"/>
-      <w:r>
-        <w:rPr>
-          <w:color w:val="000000" w:themeColor="text1"/>
-        </w:rPr>
-        <w:t xml:space="preserve">-public       </w:t>
-      </w:r>
-      <w:r>
-        <w:rPr>
-          <w:color w:val="000000" w:themeColor="text1"/>
-        </w:rPr>
-        <w:tab/>
-      </w:r>
-      <w:r>
-        <w:rPr>
-          <w:color w:val="000000" w:themeColor="text1"/>
-        </w:rPr>
-        <w:t xml:space="preserve">Active   </w:t>
-      </w:r>
-      <w:r>
-        <w:rPr>
-          <w:color w:val="000000" w:themeColor="text1"/>
-        </w:rPr>
-        <w:t xml:space="preserve">  </w:t>
-      </w:r>
-      <w:r>
-        <w:rPr>
-          <w:color w:val="000000" w:themeColor="text1"/>
-        </w:rPr>
-        <w:t>22h</w:t>
-      </w:r>
-    </w:p>
-    <w:p>
-      <w:pPr>
-        <w:rPr>
-          <w:color w:val="000000" w:themeColor="text1"/>
-        </w:rPr>
-      </w:pPr>
-      <w:proofErr w:type="spellStart"/>
-      <w:r>
-        <w:rPr>
-          <w:color w:val="000000" w:themeColor="text1"/>
-        </w:rPr>
-        <w:t>kube</w:t>
-      </w:r>
-      <w:proofErr w:type="spellEnd"/>
-      <w:r>
-        <w:rPr>
-          <w:color w:val="000000" w:themeColor="text1"/>
-        </w:rPr>
-        <w:t xml:space="preserve">-system       </w:t>
-      </w:r>
-      <w:r>
-        <w:rPr>
-          <w:color w:val="000000" w:themeColor="text1"/>
-        </w:rPr>
-        <w:tab/>
-      </w:r>
-      <w:r>
-        <w:rPr>
-          <w:color w:val="000000" w:themeColor="text1"/>
-        </w:rPr>
-        <w:t xml:space="preserve">Active   </w:t>
-      </w:r>
-      <w:r>
-        <w:rPr>
-          <w:color w:val="000000" w:themeColor="text1"/>
-        </w:rPr>
-        <w:t xml:space="preserve">  </w:t>
-      </w:r>
-      <w:r>
-        <w:rPr>
-          <w:color w:val="000000" w:themeColor="text1"/>
-        </w:rPr>
-        <w:t>22h</w:t>
-      </w:r>
-    </w:p>
-    <w:p>
-      <w:pPr>
-        <w:rPr>
-          <w:color w:val="000000" w:themeColor="text1"/>
-        </w:rPr>
-      </w:pPr>
-    </w:p>
-    <w:p>
-      <w:pPr>
-        <w:rPr>
-          <w:color w:val="000000" w:themeColor="text1"/>
-        </w:rPr>
-      </w:pPr>
-      <w:r>
-        <w:rPr>
-          <w:color w:val="000000" w:themeColor="text1"/>
-        </w:rPr>
-        <w:t>Generators</w:t>
-      </w:r>
-    </w:p>
-    <w:p>
-      <w:pPr>
-        <w:rPr>
-          <w:color w:val="000000" w:themeColor="text1"/>
-        </w:rPr>
-      </w:pPr>
-      <w:r>
-        <w:rPr>
-          <w:color w:val="000000" w:themeColor="text1"/>
-        </w:rPr>
-        <w:t>Commands use helper templates called “generators”</w:t>
-      </w:r>
-    </w:p>
-    <w:p>
-      <w:proofErr w:type="spellStart"/>
-      <w:r>
-        <w:rPr>
-          <w:b/>
-          <w:color w:val="FF0000"/>
-        </w:rPr>
-        <w:t>kubectl</w:t>
-      </w:r>
-      <w:proofErr w:type="spellEnd"/>
-      <w:r>
-        <w:rPr>
-          <w:b/>
-          <w:color w:val="FF0000"/>
-        </w:rPr>
-        <w:t xml:space="preserve"> create deployment test --image </w:t>
-      </w:r>
-      <w:proofErr w:type="spellStart"/>
-      <w:r>
-        <w:rPr>
-          <w:b/>
-          <w:color w:val="FF0000"/>
-        </w:rPr>
-        <w:t>nginx</w:t>
-      </w:r>
-      <w:proofErr w:type="spellEnd"/>
-      <w:r>
-        <w:rPr>
-          <w:b/>
-          <w:color w:val="FF0000"/>
-        </w:rPr>
-        <w:t xml:space="preserve"> </w:t>
-      </w:r>
-      <w:r>
-        <w:rPr>
-          <w:b/>
-          <w:color w:val="FF0000"/>
-          <w:highlight w:val="yellow"/>
-        </w:rPr>
-        <w:t xml:space="preserve">--dry-run -o </w:t>
-      </w:r>
-      <w:proofErr w:type="spellStart"/>
-      <w:r>
-        <w:rPr>
-          <w:b/>
-          <w:color w:val="FF0000"/>
-          <w:highlight w:val="yellow"/>
-        </w:rPr>
-        <w:t>yaml</w:t>
-      </w:r>
-      <w:proofErr w:type="spellEnd"/>
-      <w:r>
-        <w:rPr>
-          <w:b/>
-          <w:color w:val="FF0000"/>
-        </w:rPr>
-        <w:t xml:space="preserve"> </w:t>
-      </w:r>
-      <w:r>
-        <w:rPr>
-          <w:b/>
-        </w:rPr>
-        <w:t>(</w:t>
-      </w:r>
-      <w:r>
-        <w:t xml:space="preserve">output the result of the command to a </w:t>
-      </w:r>
-      <w:proofErr w:type="spellStart"/>
-      <w:r>
-        <w:t>yaml</w:t>
-      </w:r>
-      <w:proofErr w:type="spellEnd"/>
-      <w:r>
-        <w:t xml:space="preserve"> file without making any actual change.)</w:t>
-      </w:r>
-    </w:p>
-    <w:p>
-      <w:pPr>
-        <w:rPr>
-          <w:color w:val="FF0000"/>
-          <w:sz w:val="18"/>
-        </w:rPr>
-      </w:pPr>
-      <w:proofErr w:type="spellStart"/>
-      <w:r>
-        <w:rPr>
-          <w:color w:val="FF0000"/>
-          <w:sz w:val="18"/>
-        </w:rPr>
-        <w:t>apiVersion</w:t>
-      </w:r>
-      <w:proofErr w:type="spellEnd"/>
-      <w:r>
-        <w:rPr>
-          <w:color w:val="FF0000"/>
-          <w:sz w:val="18"/>
-        </w:rPr>
-        <w:t>: apps/v1</w:t>
-      </w:r>
-    </w:p>
-    <w:p>
-      <w:pPr>
-        <w:rPr>
-          <w:color w:val="FF0000"/>
-          <w:sz w:val="18"/>
-        </w:rPr>
-      </w:pPr>
-      <w:r>
-        <w:rPr>
-          <w:color w:val="FF0000"/>
-          <w:sz w:val="18"/>
-        </w:rPr>
-        <w:t>kind: Deployment</w:t>
-      </w:r>
-    </w:p>
-    <w:p>
-      <w:pPr>
-        <w:rPr>
-          <w:color w:val="FF0000"/>
-          <w:sz w:val="18"/>
-        </w:rPr>
-      </w:pPr>
-      <w:r>
-        <w:rPr>
-          <w:color w:val="FF0000"/>
-          <w:sz w:val="18"/>
-        </w:rPr>
-        <w:t>metadata:</w:t>
-      </w:r>
-    </w:p>
-    <w:p>
-      <w:pPr>
-        <w:rPr>
-          <w:color w:val="FF0000"/>
-          <w:sz w:val="18"/>
-        </w:rPr>
-      </w:pPr>
-      <w:r>
-        <w:rPr>
-          <w:color w:val="FF0000"/>
-          <w:sz w:val="18"/>
-        </w:rPr>
-        <w:t xml:space="preserve">  </w:t>
-      </w:r>
-      <w:proofErr w:type="spellStart"/>
-      <w:r>
-        <w:rPr>
-          <w:color w:val="FF0000"/>
-          <w:sz w:val="18"/>
-        </w:rPr>
-        <w:t>creationTimestamp</w:t>
-      </w:r>
-      <w:proofErr w:type="spellEnd"/>
-      <w:r>
-        <w:rPr>
-          <w:color w:val="FF0000"/>
-          <w:sz w:val="18"/>
-        </w:rPr>
-        <w:t>: null</w:t>
-      </w:r>
-    </w:p>
-    <w:p>
-      <w:pPr>
-        <w:rPr>
-          <w:color w:val="FF0000"/>
-          <w:sz w:val="18"/>
-        </w:rPr>
-      </w:pPr>
-      <w:r>
-        <w:rPr>
-          <w:color w:val="FF0000"/>
-          <w:sz w:val="18"/>
-        </w:rPr>
-        <w:t xml:space="preserve">  labels:</w:t>
-      </w:r>
-    </w:p>
-    <w:p>
-      <w:pPr>
-        <w:rPr>
-          <w:color w:val="FF0000"/>
-          <w:sz w:val="18"/>
-        </w:rPr>
-      </w:pPr>
-      <w:r>
-        <w:rPr>
-          <w:color w:val="FF0000"/>
-          <w:sz w:val="18"/>
-        </w:rPr>
-        <w:t xml:space="preserve">    app: test</w:t>
-      </w:r>
-    </w:p>
-    <w:p>
-      <w:pPr>
-        <w:rPr>
-          <w:color w:val="FF0000"/>
-          <w:sz w:val="18"/>
-        </w:rPr>
-      </w:pPr>
-      <w:r>
-        <w:rPr>
-          <w:color w:val="FF0000"/>
-          <w:sz w:val="18"/>
-        </w:rPr>
-        <w:t xml:space="preserve">  name: test</w:t>
-      </w:r>
-    </w:p>
-    <w:p>
-      <w:pPr>
-        <w:rPr>
-          <w:color w:val="FF0000"/>
-          <w:sz w:val="18"/>
-        </w:rPr>
-      </w:pPr>
-      <w:r>
-        <w:rPr>
-          <w:color w:val="FF0000"/>
-          <w:sz w:val="18"/>
-        </w:rPr>
-        <w:t>spec:</w:t>
-      </w:r>
-    </w:p>
-    <w:p>
-      <w:pPr>
-        <w:rPr>
-          <w:color w:val="FF0000"/>
-          <w:sz w:val="18"/>
-        </w:rPr>
-      </w:pPr>
-      <w:r>
-        <w:rPr>
-          <w:color w:val="FF0000"/>
-          <w:sz w:val="18"/>
-        </w:rPr>
-        <w:t xml:space="preserve">  replicas: 1</w:t>
-      </w:r>
-    </w:p>
-    <w:p>
-      <w:pPr>
-        <w:rPr>
-          <w:color w:val="FF0000"/>
-          <w:sz w:val="18"/>
-        </w:rPr>
-      </w:pPr>
-      <w:r>
-        <w:rPr>
-          <w:color w:val="FF0000"/>
-          <w:sz w:val="18"/>
-        </w:rPr>
-        <w:t xml:space="preserve">  selector:</w:t>
-      </w:r>
-    </w:p>
-    <w:p>
-      <w:pPr>
-        <w:rPr>
-          <w:color w:val="FF0000"/>
-          <w:sz w:val="18"/>
-        </w:rPr>
-      </w:pPr>
-      <w:r>
-        <w:rPr>
-          <w:color w:val="FF0000"/>
-          <w:sz w:val="18"/>
-        </w:rPr>
-        <w:t xml:space="preserve">    </w:t>
-      </w:r>
-      <w:proofErr w:type="spellStart"/>
-      <w:r>
-        <w:rPr>
-          <w:color w:val="FF0000"/>
-          <w:sz w:val="18"/>
-        </w:rPr>
-        <w:t>matchLabels</w:t>
-      </w:r>
-      <w:proofErr w:type="spellEnd"/>
-      <w:r>
-        <w:rPr>
-          <w:color w:val="FF0000"/>
-          <w:sz w:val="18"/>
-        </w:rPr>
-        <w:t>:</w:t>
-      </w:r>
-    </w:p>
-    <w:p>
-      <w:pPr>
-        <w:rPr>
-          <w:color w:val="FF0000"/>
-          <w:sz w:val="18"/>
-        </w:rPr>
-      </w:pPr>
-      <w:r>
-        <w:rPr>
-          <w:color w:val="FF0000"/>
-          <w:sz w:val="18"/>
-        </w:rPr>
-        <w:t xml:space="preserve">      app: test</w:t>
-      </w:r>
-    </w:p>
-    <w:p>
-      <w:pPr>
-        <w:rPr>
-          <w:color w:val="FF0000"/>
-          <w:sz w:val="18"/>
-        </w:rPr>
-      </w:pPr>
-      <w:r>
-        <w:rPr>
-          <w:color w:val="FF0000"/>
-          <w:sz w:val="18"/>
-        </w:rPr>
-        <w:t xml:space="preserve">  strategy: {}</w:t>
-      </w:r>
-    </w:p>
-    <w:p>
-      <w:pPr>
-        <w:rPr>
-          <w:color w:val="FF0000"/>
-          <w:sz w:val="18"/>
-        </w:rPr>
-      </w:pPr>
-      <w:r>
-        <w:rPr>
-          <w:color w:val="FF0000"/>
-          <w:sz w:val="18"/>
-        </w:rPr>
-        <w:t xml:space="preserve">  template:</w:t>
-      </w:r>
-    </w:p>
-    <w:p>
-      <w:pPr>
-        <w:rPr>
-          <w:color w:val="FF0000"/>
-          <w:sz w:val="18"/>
-        </w:rPr>
-      </w:pPr>
-      <w:r>
-        <w:rPr>
-          <w:color w:val="FF0000"/>
-          <w:sz w:val="18"/>
-        </w:rPr>
-        <w:t xml:space="preserve">    metadata:</w:t>
-      </w:r>
-    </w:p>
-    <w:p>
-      <w:pPr>
-        <w:rPr>
-          <w:color w:val="FF0000"/>
-          <w:sz w:val="18"/>
-        </w:rPr>
-      </w:pPr>
-      <w:r>
-        <w:rPr>
-          <w:color w:val="FF0000"/>
-          <w:sz w:val="18"/>
-        </w:rPr>
-        <w:t xml:space="preserve">      </w:t>
-      </w:r>
-      <w:proofErr w:type="spellStart"/>
-      <w:r>
-        <w:rPr>
-          <w:color w:val="FF0000"/>
-          <w:sz w:val="18"/>
-        </w:rPr>
-        <w:t>creationTimestamp</w:t>
-      </w:r>
-      <w:proofErr w:type="spellEnd"/>
-      <w:r>
-        <w:rPr>
-          <w:color w:val="FF0000"/>
-          <w:sz w:val="18"/>
-        </w:rPr>
-        <w:t>: null</w:t>
-      </w:r>
-    </w:p>
-    <w:p>
-      <w:pPr>
-        <w:rPr>
-          <w:color w:val="FF0000"/>
-          <w:sz w:val="18"/>
-        </w:rPr>
-      </w:pPr>
-      <w:r>
-        <w:rPr>
-          <w:color w:val="FF0000"/>
-          <w:sz w:val="18"/>
-        </w:rPr>
-        <w:t xml:space="preserve">      labels:</w:t>
-      </w:r>
-    </w:p>
-    <w:p>
-      <w:pPr>
-        <w:rPr>
-          <w:color w:val="FF0000"/>
-          <w:sz w:val="18"/>
-        </w:rPr>
-      </w:pPr>
-      <w:r>
-        <w:rPr>
-          <w:color w:val="FF0000"/>
-          <w:sz w:val="18"/>
-        </w:rPr>
-        <w:t xml:space="preserve">        app: test</w:t>
-      </w:r>
-    </w:p>
-    <w:p>
-      <w:pPr>
-        <w:rPr>
-          <w:color w:val="FF0000"/>
-          <w:sz w:val="18"/>
-        </w:rPr>
-      </w:pPr>
-      <w:r>
-        <w:rPr>
-          <w:color w:val="FF0000"/>
-          <w:sz w:val="18"/>
-        </w:rPr>
-        <w:t xml:space="preserve">    spec:</w:t>
-      </w:r>
-    </w:p>
-    <w:p>
-      <w:pPr>
-        <w:rPr>
-          <w:color w:val="FF0000"/>
-          <w:sz w:val="18"/>
-        </w:rPr>
-      </w:pPr>
-      <w:r>
-        <w:rPr>
-          <w:color w:val="FF0000"/>
-          <w:sz w:val="18"/>
-        </w:rPr>
-        <w:t xml:space="preserve">      containers:</w:t>
-      </w:r>
-    </w:p>
-    <w:p>
-      <w:pPr>
-        <w:rPr>
-          <w:color w:val="FF0000"/>
-          <w:sz w:val="18"/>
-        </w:rPr>
-      </w:pPr>
-      <w:r>
-        <w:rPr>
-          <w:color w:val="FF0000"/>
-          <w:sz w:val="18"/>
-        </w:rPr>
-        <w:t xml:space="preserve">      - image: </w:t>
-      </w:r>
-      <w:proofErr w:type="spellStart"/>
-      <w:r>
-        <w:rPr>
-          <w:color w:val="FF0000"/>
-          <w:sz w:val="18"/>
-        </w:rPr>
-        <w:t>nginx</w:t>
-      </w:r>
-      <w:proofErr w:type="spellEnd"/>
-    </w:p>
-    <w:p>
-      <w:pPr>
-        <w:rPr>
-          <w:color w:val="FF0000"/>
-          <w:sz w:val="18"/>
-        </w:rPr>
-      </w:pPr>
-      <w:r>
-        <w:rPr>
-          <w:color w:val="FF0000"/>
-          <w:sz w:val="18"/>
-        </w:rPr>
-        <w:t xml:space="preserve">        name: </w:t>
-      </w:r>
-      <w:proofErr w:type="spellStart"/>
-      <w:r>
-        <w:rPr>
-          <w:color w:val="FF0000"/>
-          <w:sz w:val="18"/>
-        </w:rPr>
-        <w:t>nginx</w:t>
-      </w:r>
-      <w:proofErr w:type="spellEnd"/>
-    </w:p>
-    <w:p>
-      <w:pPr>
-        <w:rPr>
-          <w:color w:val="FF0000"/>
-          <w:sz w:val="18"/>
-        </w:rPr>
-      </w:pPr>
-      <w:r>
-        <w:rPr>
-          <w:color w:val="FF0000"/>
-          <w:sz w:val="18"/>
-        </w:rPr>
-        <w:t xml:space="preserve">        resources: {}</w:t>
-      </w:r>
-    </w:p>
-    <w:p>
-      <w:pPr>
-        <w:rPr>
-          <w:color w:val="FF0000"/>
-          <w:sz w:val="18"/>
-        </w:rPr>
-      </w:pPr>
-      <w:r>
-        <w:rPr>
-          <w:color w:val="FF0000"/>
-          <w:sz w:val="18"/>
-        </w:rPr>
-        <w:t>status: {}</w:t>
-      </w:r>
-    </w:p>
-    <w:p>
-      <w:pPr>
-        <w:rPr>
-          <w:color w:val="FF0000"/>
-          <w:sz w:val="18"/>
-        </w:rPr>
-      </w:pPr>
-    </w:p>
-    <w:p>
-      <w:r>
-        <w:t>what’s the difference between K8S client version and server version?</w:t>
-      </w:r>
-    </w:p>
-    <w:p>
-      <w:r>
-        <w:t xml:space="preserve">I have upgraded my client version to 1.17.0, but my server version is still 1.14.8. </w:t>
-      </w:r>
-    </w:p>
-    <w:p>
-      <w:pPr>
-        <w:rPr>
-          <w:rFonts w:eastAsia="Times New Roman"/>
-        </w:rPr>
-      </w:pPr>
-      <w:r>
-        <w:lastRenderedPageBreak/>
-        <w:t xml:space="preserve">Follow link below, only upgraded client </w:t>
-      </w:r>
-      <w:proofErr w:type="gramStart"/>
-      <w:r>
-        <w:t>version.</w:t>
-      </w:r>
-      <w:r>
-        <w:t>(</w:t>
-      </w:r>
-      <w:proofErr w:type="gramEnd"/>
-      <w:r>
-        <w:t xml:space="preserve">already posted my question on </w:t>
+      <w:r>
+        <w:t xml:space="preserve">(already posted my question on </w:t>
       </w:r>
       <w:proofErr w:type="spellStart"/>
       <w:r>
@@ -10491,10 +10161,62 @@
     <w:p>
       <w:pPr>
         <w:rPr>
+          <w:u w:val="single"/>
+        </w:rPr>
+      </w:pPr>
+      <w:r>
+        <w:rPr>
+          <w:u w:val="single"/>
+        </w:rPr>
+        <w:t>Bret replied:</w:t>
+      </w:r>
+    </w:p>
+    <w:p>
+      <w:pPr>
+        <w:rPr>
+          <w:u w:val="single"/>
+        </w:rPr>
+      </w:pPr>
+      <w:r>
+        <w:rPr>
+          <w:u w:val="single"/>
+        </w:rPr>
+        <w:t>Client: the cli binary you are running commands on</w:t>
+      </w:r>
+    </w:p>
+    <w:p>
+      <w:pPr>
+        <w:rPr>
+          <w:u w:val="single"/>
+        </w:rPr>
+      </w:pPr>
+      <w:r>
+        <w:rPr>
+          <w:u w:val="single"/>
+        </w:rPr>
+        <w:t>Server: the API service running on the node</w:t>
+      </w:r>
+    </w:p>
+    <w:p>
+      <w:pPr>
+        <w:rPr>
+          <w:u w:val="single"/>
+        </w:rPr>
+      </w:pPr>
+      <w:r>
+        <w:rPr>
+          <w:u w:val="single"/>
+        </w:rPr>
+        <w:t xml:space="preserve">How you control their versions depends on how you installed them and where they are running. </w:t>
+      </w:r>
+    </w:p>
+    <w:p>
+      <w:pPr>
+        <w:rPr>
           <w:rFonts w:eastAsia="Times New Roman"/>
         </w:rPr>
       </w:pPr>
-      <w:hyperlink r:id="rId18" w:history="1">
+      <w:hyperlink r:id="rId18" w:anchor="questions" w:history="1">
         <w:r>
           <w:rPr>
             <w:rStyle w:val="Hyperlink"/>
@@ -10757,18 +10479,12 @@
         <w:rPr>
           <w:color w:val="FF0000"/>
         </w:rPr>
-        <w:t>\, diff</w:t>
-      </w:r>
-      <w:r>
-        <w:rPr>
-          <w:color w:val="FF0000"/>
-        </w:rPr>
-        <w:t>…</w:t>
-      </w:r>
-    </w:p>
-    <w:p>
-      <w:pPr>
-        <w:ind w:left="720"/>
+        <w:t>\, diff…</w:t>
+      </w:r>
+    </w:p>
+    <w:p>
+      <w:pPr>
+        <w:pStyle w:val="ListParagraph"/>
       </w:pPr>
       <w:r>
         <w:t>Best for prod, easier to automate</w:t>
@@ -10776,47 +10492,31 @@
     </w:p>
     <w:p>
       <w:pPr>
-        <w:ind w:left="720"/>
+        <w:pStyle w:val="ListParagraph"/>
       </w:pPr>
       <w:r>
         <w:t>Harder to understand and predict changes</w:t>
       </w:r>
     </w:p>
     <w:p/>
-    <w:p/>
-    <w:p>
-      <w:pPr>
-        <w:rPr>
-          <w:b/>
-          <w:color w:val="FF0000"/>
-        </w:rPr>
-      </w:pPr>
+    <w:p>
+      <w:pPr>
+        <w:pStyle w:val="ListParagraph"/>
+      </w:pPr>
+    </w:p>
+    <w:p>
       <w:r>
         <w:t xml:space="preserve">Watched a </w:t>
       </w:r>
       <w:r>
-        <w:t xml:space="preserve">video talks about </w:t>
-      </w:r>
-      <w:r>
-        <w:rPr>
-          <w:b/>
-          <w:color w:val="FF0000"/>
-        </w:rPr>
-        <w:t>Cloud Computing in the Year 2020</w:t>
-      </w:r>
-    </w:p>
-    <w:p>
-      <w:pPr>
-        <w:rPr>
-          <w:b/>
-          <w:color w:val="FF0000"/>
-        </w:rPr>
-      </w:pPr>
+        <w:t>video talks about Cloud Computing in the Year 2020</w:t>
+      </w:r>
+    </w:p>
+    <w:p>
       <w:hyperlink r:id="rId19" w:history="1">
         <w:r>
           <w:rPr>
             <w:rStyle w:val="Hyperlink"/>
-            <w:b/>
           </w:rPr>
           <w:t>https://www.youtube.com/watch?v=1pBuwKwaHp0</w:t>
         </w:r>
@@ -10832,21 +10532,1848 @@
       </w:r>
       <w:proofErr w:type="spellEnd"/>
       <w:r>
-        <w:t xml:space="preserve"> will play a big role in 2020, I’m agreed with that, therefore, need to start doing </w:t>
-      </w:r>
-      <w:r>
-        <w:rPr>
-          <w:color w:val="FF0000"/>
-        </w:rPr>
-        <w:t xml:space="preserve">AWS lambda </w:t>
-      </w:r>
-      <w:r>
-        <w:t xml:space="preserve">studying. </w:t>
-      </w:r>
+        <w:t xml:space="preserve"> will play a big role in 2020, I’m agreed with that, therefore, need to start doing AWS lambda studying. </w:t>
+      </w:r>
+    </w:p>
+    <w:p>
+      <w:pPr>
+        <w:pStyle w:val="ListParagraph"/>
+      </w:pPr>
+    </w:p>
+    <w:p>
+      <w:r>
+        <w:t>Holiday Docker and Kubernetes Q&amp;A: DevOps and Docker Show (Ep 66) By Bret Fisher Docker and DevOps</w:t>
+      </w:r>
+    </w:p>
+    <w:p>
+      <w:hyperlink r:id="rId20" w:history="1">
+        <w:r>
+          <w:rPr>
+            <w:rStyle w:val="Hyperlink"/>
+          </w:rPr>
+          <w:t>https://www.youtube.com/watch?v=Oj6wDZKbLoU</w:t>
+        </w:r>
+      </w:hyperlink>
+    </w:p>
+    <w:p/>
+    <w:p/>
+    <w:p/>
+    <w:p>
+      <w:r>
+        <w:br w:type="page"/>
+      </w:r>
+    </w:p>
+    <w:p>
+      <w:r>
+        <w:lastRenderedPageBreak/>
+        <w:t>20/12/19</w:t>
+      </w:r>
+    </w:p>
+    <w:p>
+      <w:pPr>
+        <w:rPr>
+          <w:b/>
+          <w:sz w:val="32"/>
+        </w:rPr>
+      </w:pPr>
+      <w:r>
+        <w:rPr>
+          <w:b/>
+          <w:sz w:val="32"/>
+          <w:highlight w:val="yellow"/>
+        </w:rPr>
+        <w:t>Linux</w:t>
+      </w:r>
+      <w:r>
+        <w:rPr>
+          <w:b/>
+          <w:sz w:val="32"/>
+        </w:rPr>
+        <w:t xml:space="preserve">(Bash) </w:t>
+      </w:r>
+    </w:p>
+    <w:p>
+      <w:r>
+        <w:t xml:space="preserve">Reading Files </w:t>
+      </w:r>
+    </w:p>
+    <w:p>
+      <w:pPr>
+        <w:rPr>
+          <w:b/>
+          <w:color w:val="FF0000"/>
+        </w:rPr>
+      </w:pPr>
+      <w:r>
+        <w:rPr>
+          <w:b/>
+          <w:color w:val="FF0000"/>
+        </w:rPr>
+        <w:t>echo "Entre a file name to read:"</w:t>
+      </w:r>
+    </w:p>
+    <w:p>
+      <w:pPr>
+        <w:rPr>
+          <w:b/>
+          <w:color w:val="FF0000"/>
+        </w:rPr>
+      </w:pPr>
+      <w:r>
+        <w:rPr>
+          <w:b/>
+          <w:color w:val="FF0000"/>
+        </w:rPr>
+        <w:t>read FILE</w:t>
+      </w:r>
+    </w:p>
+    <w:p>
+      <w:pPr>
+        <w:rPr>
+          <w:b/>
+          <w:color w:val="FF0000"/>
+        </w:rPr>
+      </w:pPr>
+      <w:r>
+        <w:rPr>
+          <w:b/>
+          <w:color w:val="FF0000"/>
+        </w:rPr>
+        <w:t>while read -r SUPERHERO; do</w:t>
+      </w:r>
+    </w:p>
+    <w:p>
+      <w:pPr>
+        <w:rPr>
+          <w:b/>
+          <w:color w:val="FF0000"/>
+        </w:rPr>
+      </w:pPr>
+      <w:r>
+        <w:rPr>
+          <w:b/>
+          <w:color w:val="FF0000"/>
+        </w:rPr>
+        <w:t xml:space="preserve">        echo "Superhero Name: $SUPERHERO"</w:t>
+      </w:r>
+    </w:p>
+    <w:p>
+      <w:pPr>
+        <w:rPr>
+          <w:b/>
+          <w:color w:val="FF0000"/>
+        </w:rPr>
+      </w:pPr>
+      <w:r>
+        <w:rPr>
+          <w:b/>
+          <w:color w:val="FF0000"/>
+        </w:rPr>
+        <w:t>done &lt; "$FILE"</w:t>
+      </w:r>
+    </w:p>
+    <w:p>
+      <w:r>
+        <w:t xml:space="preserve">(read a file, then output its content with prefixed text, </w:t>
+      </w:r>
+      <w:r>
+        <w:rPr>
+          <w:color w:val="FF0000"/>
+        </w:rPr>
+        <w:t>read –r read from a file</w:t>
+      </w:r>
+      <w:r>
+        <w:t>)</w:t>
+      </w:r>
+    </w:p>
+    <w:p/>
+    <w:p>
+      <w:r>
+        <w:t>File Descriptors and Handles</w:t>
+      </w:r>
+    </w:p>
+    <w:p>
+      <w:pPr>
+        <w:rPr>
+          <w:b/>
+          <w:color w:val="FF0000"/>
+        </w:rPr>
+      </w:pPr>
+      <w:r>
+        <w:rPr>
+          <w:b/>
+          <w:color w:val="FF0000"/>
+        </w:rPr>
+        <w:t>echo "Entre a filename to read:"</w:t>
+      </w:r>
+    </w:p>
+    <w:p>
+      <w:pPr>
+        <w:rPr>
+          <w:b/>
+          <w:color w:val="FF0000"/>
+        </w:rPr>
+      </w:pPr>
+      <w:r>
+        <w:rPr>
+          <w:b/>
+          <w:color w:val="FF0000"/>
+        </w:rPr>
+        <w:t>read FILE</w:t>
+      </w:r>
+    </w:p>
+    <w:p>
+      <w:pPr>
+        <w:rPr>
+          <w:b/>
+          <w:color w:val="FF0000"/>
+        </w:rPr>
+      </w:pPr>
+      <w:r>
+        <w:rPr>
+          <w:b/>
+          <w:color w:val="FF0000"/>
+        </w:rPr>
+        <w:t>exec 5&lt;&gt;$FILE</w:t>
+      </w:r>
+    </w:p>
+    <w:p>
+      <w:pPr>
+        <w:rPr>
+          <w:b/>
+          <w:color w:val="FF0000"/>
+        </w:rPr>
+      </w:pPr>
+      <w:r>
+        <w:rPr>
+          <w:b/>
+          <w:color w:val="FF0000"/>
+        </w:rPr>
+        <w:t>while read -r SUPERHERO; do</w:t>
+      </w:r>
+    </w:p>
+    <w:p>
+      <w:pPr>
+        <w:rPr>
+          <w:b/>
+          <w:color w:val="FF0000"/>
+        </w:rPr>
+      </w:pPr>
+      <w:r>
+        <w:rPr>
+          <w:b/>
+          <w:color w:val="FF0000"/>
+        </w:rPr>
+        <w:t xml:space="preserve">        echo "Superhero name: $SUPERHER"</w:t>
+      </w:r>
+    </w:p>
+    <w:p>
+      <w:pPr>
+        <w:rPr>
+          <w:b/>
+          <w:color w:val="FF0000"/>
+        </w:rPr>
+      </w:pPr>
+      <w:r>
+        <w:rPr>
+          <w:b/>
+          <w:color w:val="FF0000"/>
+        </w:rPr>
+        <w:t>done &lt;&amp;5</w:t>
+      </w:r>
+    </w:p>
+    <w:p>
+      <w:pPr>
+        <w:rPr>
+          <w:b/>
+          <w:color w:val="FF0000"/>
+        </w:rPr>
+      </w:pPr>
+      <w:r>
+        <w:rPr>
+          <w:b/>
+          <w:color w:val="FF0000"/>
+        </w:rPr>
+        <w:t>echo "</w:t>
+      </w:r>
+      <w:proofErr w:type="spellStart"/>
+      <w:r>
+        <w:rPr>
+          <w:b/>
+          <w:color w:val="FF0000"/>
+        </w:rPr>
+        <w:t>THis</w:t>
+      </w:r>
+      <w:proofErr w:type="spellEnd"/>
+      <w:r>
+        <w:rPr>
+          <w:b/>
+          <w:color w:val="FF0000"/>
+        </w:rPr>
+        <w:t xml:space="preserve"> file Read On: `date`" &gt;&amp;5</w:t>
+      </w:r>
+    </w:p>
+    <w:p>
+      <w:pPr>
+        <w:rPr>
+          <w:b/>
+          <w:color w:val="FF0000"/>
+        </w:rPr>
+      </w:pPr>
+      <w:r>
+        <w:rPr>
+          <w:b/>
+          <w:color w:val="FF0000"/>
+        </w:rPr>
+        <w:t>exec 5&gt;&amp;-</w:t>
+      </w:r>
+    </w:p>
+    <w:p>
+      <w:r>
+        <w:t xml:space="preserve">(use file descriptor to represents a file, has to be equal or greater to 3, &lt; read, &gt; write, in this case 5 represents the file, in the end, exec 5&gt;&amp;- to close the file)  </w:t>
+      </w:r>
+    </w:p>
+    <w:p/>
+    <w:p>
+      <w:r>
+        <w:t>IFS and Delimiting</w:t>
+      </w:r>
+    </w:p>
+    <w:p>
+      <w:pPr>
+        <w:rPr>
+          <w:b/>
+          <w:color w:val="FF0000"/>
+        </w:rPr>
+      </w:pPr>
+      <w:r>
+        <w:rPr>
+          <w:b/>
+          <w:color w:val="FF0000"/>
+        </w:rPr>
+        <w:t>echo "Enter filename to parse: "</w:t>
+      </w:r>
+    </w:p>
+    <w:p>
+      <w:pPr>
+        <w:rPr>
+          <w:b/>
+          <w:color w:val="FF0000"/>
+        </w:rPr>
+      </w:pPr>
+      <w:r>
+        <w:rPr>
+          <w:b/>
+          <w:color w:val="FF0000"/>
+        </w:rPr>
+        <w:t>read FILE</w:t>
+      </w:r>
+    </w:p>
+    <w:p>
+      <w:pPr>
+        <w:rPr>
+          <w:b/>
+          <w:color w:val="FF0000"/>
+        </w:rPr>
+      </w:pPr>
+      <w:r>
+        <w:rPr>
+          <w:b/>
+          <w:color w:val="FF0000"/>
+        </w:rPr>
+        <w:t>echo "Enter the Delimiter: "</w:t>
+      </w:r>
+    </w:p>
+    <w:p>
+      <w:pPr>
+        <w:rPr>
+          <w:b/>
+          <w:color w:val="FF0000"/>
+        </w:rPr>
+      </w:pPr>
+      <w:r>
+        <w:rPr>
+          <w:b/>
+          <w:color w:val="FF0000"/>
+        </w:rPr>
+        <w:t>read DELIM</w:t>
+      </w:r>
+    </w:p>
+    <w:p>
+      <w:pPr>
+        <w:rPr>
+          <w:b/>
+          <w:color w:val="FF0000"/>
+        </w:rPr>
+      </w:pPr>
+      <w:r>
+        <w:rPr>
+          <w:b/>
+          <w:color w:val="FF0000"/>
+        </w:rPr>
+        <w:t>IFS="$DELIM"</w:t>
+      </w:r>
+    </w:p>
+    <w:p>
+      <w:pPr>
+        <w:rPr>
+          <w:b/>
+          <w:color w:val="FF0000"/>
+        </w:rPr>
+      </w:pPr>
+      <w:r>
+        <w:rPr>
+          <w:b/>
+          <w:color w:val="FF0000"/>
+        </w:rPr>
+        <w:t>while read -r CPU MEMORY DISK; do</w:t>
+      </w:r>
+    </w:p>
+    <w:p>
+      <w:pPr>
+        <w:rPr>
+          <w:b/>
+          <w:color w:val="FF0000"/>
+        </w:rPr>
+      </w:pPr>
+      <w:r>
+        <w:rPr>
+          <w:b/>
+          <w:color w:val="FF0000"/>
+        </w:rPr>
+        <w:t xml:space="preserve">  echo "CPU: $CPU"</w:t>
+      </w:r>
+    </w:p>
+    <w:p>
+      <w:pPr>
+        <w:rPr>
+          <w:b/>
+          <w:color w:val="FF0000"/>
+        </w:rPr>
+      </w:pPr>
+      <w:r>
+        <w:rPr>
+          <w:b/>
+          <w:color w:val="FF0000"/>
+        </w:rPr>
+        <w:t xml:space="preserve">  echo "Memory: $MEMORY"</w:t>
+      </w:r>
+    </w:p>
+    <w:p>
+      <w:pPr>
+        <w:rPr>
+          <w:b/>
+          <w:color w:val="FF0000"/>
+        </w:rPr>
+      </w:pPr>
+      <w:r>
+        <w:rPr>
+          <w:b/>
+          <w:color w:val="FF0000"/>
+        </w:rPr>
+        <w:t xml:space="preserve">  echo "Disk: $DISK"</w:t>
+      </w:r>
+    </w:p>
+    <w:p>
+      <w:pPr>
+        <w:rPr>
+          <w:b/>
+          <w:color w:val="FF0000"/>
+        </w:rPr>
+      </w:pPr>
+      <w:r>
+        <w:rPr>
+          <w:b/>
+          <w:color w:val="FF0000"/>
+        </w:rPr>
+        <w:t>done &lt;"$FILE"</w:t>
+      </w:r>
+    </w:p>
+    <w:p>
+      <w:r>
+        <w:t xml:space="preserve">(IFS represents delimiter, </w:t>
+      </w:r>
+      <w:r>
+        <w:t xml:space="preserve">by default its </w:t>
+      </w:r>
+      <w:proofErr w:type="gramStart"/>
+      <w:r>
+        <w:t>“ “</w:t>
+      </w:r>
+      <w:proofErr w:type="gramEnd"/>
+      <w:r>
+        <w:t xml:space="preserve"> space)</w:t>
+      </w:r>
+    </w:p>
+    <w:p/>
+    <w:p>
+      <w:r>
+        <w:t>Traps and Signals</w:t>
+      </w:r>
+    </w:p>
+    <w:p>
+      <w:pPr>
+        <w:rPr>
+          <w:b/>
+          <w:color w:val="FF0000"/>
+        </w:rPr>
+      </w:pPr>
+      <w:r>
+        <w:rPr>
+          <w:b/>
+          <w:color w:val="FF0000"/>
+        </w:rPr>
+        <w:t xml:space="preserve">trap 'echo " - Please press Q to </w:t>
+      </w:r>
+      <w:proofErr w:type="gramStart"/>
+      <w:r>
+        <w:rPr>
+          <w:b/>
+          <w:color w:val="FF0000"/>
+        </w:rPr>
+        <w:t>exit..</w:t>
+      </w:r>
+      <w:proofErr w:type="gramEnd"/>
+      <w:r>
+        <w:rPr>
+          <w:b/>
+          <w:color w:val="FF0000"/>
+        </w:rPr>
+        <w:t>"' SIGINT SIGTERM SIGTSTP</w:t>
+      </w:r>
+    </w:p>
+    <w:p>
+      <w:pPr>
+        <w:rPr>
+          <w:b/>
+          <w:color w:val="FF0000"/>
+        </w:rPr>
+      </w:pPr>
+      <w:r>
+        <w:rPr>
+          <w:b/>
+          <w:color w:val="FF0000"/>
+        </w:rPr>
+        <w:t>clear</w:t>
+      </w:r>
+    </w:p>
+    <w:p>
+      <w:pPr>
+        <w:rPr>
+          <w:b/>
+          <w:color w:val="FF0000"/>
+        </w:rPr>
+      </w:pPr>
+      <w:r>
+        <w:rPr>
+          <w:b/>
+          <w:color w:val="FF0000"/>
+        </w:rPr>
+        <w:t>while [ "$CHOICE</w:t>
+      </w:r>
+      <w:proofErr w:type="gramStart"/>
+      <w:r>
+        <w:rPr>
+          <w:b/>
+          <w:color w:val="FF0000"/>
+        </w:rPr>
+        <w:t>" !</w:t>
+      </w:r>
+      <w:proofErr w:type="gramEnd"/>
+      <w:r>
+        <w:rPr>
+          <w:b/>
+          <w:color w:val="FF0000"/>
+        </w:rPr>
+        <w:t>= "Q" ] &amp;&amp; [ "$CHOICE" != "q" ]; do</w:t>
+      </w:r>
+    </w:p>
+    <w:p>
+      <w:pPr>
+        <w:rPr>
+          <w:b/>
+          <w:color w:val="FF0000"/>
+        </w:rPr>
+      </w:pPr>
+      <w:r>
+        <w:rPr>
+          <w:b/>
+          <w:color w:val="FF0000"/>
+        </w:rPr>
+        <w:t xml:space="preserve">        echo "MAIN MENU"</w:t>
+      </w:r>
+    </w:p>
+    <w:p>
+      <w:pPr>
+        <w:rPr>
+          <w:b/>
+          <w:color w:val="FF0000"/>
+        </w:rPr>
+      </w:pPr>
+      <w:r>
+        <w:rPr>
+          <w:b/>
+          <w:color w:val="FF0000"/>
+        </w:rPr>
+        <w:t>echo "1) ONE"</w:t>
+      </w:r>
+    </w:p>
+    <w:p>
+      <w:pPr>
+        <w:rPr>
+          <w:b/>
+          <w:color w:val="FF0000"/>
+        </w:rPr>
+      </w:pPr>
+      <w:r>
+        <w:rPr>
+          <w:b/>
+          <w:color w:val="FF0000"/>
+        </w:rPr>
+        <w:t xml:space="preserve">        echo "2) TWO"</w:t>
+      </w:r>
+    </w:p>
+    <w:p>
+      <w:pPr>
+        <w:rPr>
+          <w:b/>
+          <w:color w:val="FF0000"/>
+        </w:rPr>
+      </w:pPr>
+      <w:r>
+        <w:rPr>
+          <w:b/>
+          <w:color w:val="FF0000"/>
+        </w:rPr>
+        <w:t xml:space="preserve">        echo "3) THREE"</w:t>
+      </w:r>
+    </w:p>
+    <w:p>
+      <w:pPr>
+        <w:rPr>
+          <w:b/>
+          <w:color w:val="FF0000"/>
+        </w:rPr>
+      </w:pPr>
+      <w:r>
+        <w:rPr>
+          <w:b/>
+          <w:color w:val="FF0000"/>
+        </w:rPr>
+        <w:t xml:space="preserve">        echo "Q) Quite"</w:t>
+      </w:r>
+    </w:p>
+    <w:p>
+      <w:pPr>
+        <w:rPr>
+          <w:b/>
+          <w:color w:val="FF0000"/>
+        </w:rPr>
+      </w:pPr>
+      <w:r>
+        <w:rPr>
+          <w:b/>
+          <w:color w:val="FF0000"/>
+        </w:rPr>
+        <w:t>echo CHOICE</w:t>
+      </w:r>
+    </w:p>
+    <w:p>
+      <w:pPr>
+        <w:rPr>
+          <w:b/>
+          <w:color w:val="FF0000"/>
+        </w:rPr>
+      </w:pPr>
+      <w:r>
+        <w:rPr>
+          <w:b/>
+          <w:color w:val="FF0000"/>
+        </w:rPr>
+        <w:t xml:space="preserve">        clear</w:t>
+      </w:r>
+    </w:p>
+    <w:p>
+      <w:pPr>
+        <w:rPr>
+          <w:b/>
+          <w:color w:val="FF0000"/>
+        </w:rPr>
+      </w:pPr>
+      <w:r>
+        <w:rPr>
+          <w:b/>
+          <w:color w:val="FF0000"/>
+        </w:rPr>
+        <w:t>done</w:t>
+      </w:r>
+    </w:p>
+    <w:p>
+      <w:pPr>
+        <w:rPr>
+          <w:b/>
+          <w:sz w:val="32"/>
+          <w:highlight w:val="yellow"/>
+        </w:rPr>
+      </w:pPr>
+      <w:r>
+        <w:rPr>
+          <w:b/>
+          <w:sz w:val="32"/>
+          <w:highlight w:val="yellow"/>
+        </w:rPr>
+        <w:lastRenderedPageBreak/>
+        <w:t>Docker-Kubernetes</w:t>
+      </w:r>
+    </w:p>
+    <w:p>
+      <w:pPr>
+        <w:rPr>
+          <w:b/>
+          <w:color w:val="FF0000"/>
+        </w:rPr>
+      </w:pPr>
+      <w:proofErr w:type="spellStart"/>
+      <w:r>
+        <w:rPr>
+          <w:b/>
+          <w:color w:val="FF0000"/>
+        </w:rPr>
+        <w:t>Kubectl</w:t>
+      </w:r>
+      <w:proofErr w:type="spellEnd"/>
+      <w:r>
+        <w:rPr>
+          <w:b/>
+          <w:color w:val="FF0000"/>
+        </w:rPr>
+        <w:t xml:space="preserve"> </w:t>
+      </w:r>
+      <w:r>
+        <w:rPr>
+          <w:b/>
+          <w:color w:val="FF0000"/>
+        </w:rPr>
+        <w:t>apply</w:t>
+      </w:r>
+    </w:p>
+    <w:p>
+      <w:pPr>
+        <w:rPr>
+          <w:color w:val="FF0000"/>
+        </w:rPr>
+      </w:pPr>
+      <w:proofErr w:type="spellStart"/>
+      <w:r>
+        <w:rPr>
+          <w:b/>
+          <w:color w:val="FF0000"/>
+        </w:rPr>
+        <w:t>Kubectl</w:t>
+      </w:r>
+      <w:proofErr w:type="spellEnd"/>
+      <w:r>
+        <w:rPr>
+          <w:b/>
+          <w:color w:val="FF0000"/>
+        </w:rPr>
+        <w:t xml:space="preserve"> apply </w:t>
+      </w:r>
+      <w:r>
+        <w:rPr>
+          <w:b/>
+          <w:color w:val="FF0000"/>
+        </w:rPr>
+        <w:t>-</w:t>
+      </w:r>
+      <w:r>
+        <w:rPr>
+          <w:b/>
+          <w:color w:val="FF0000"/>
+        </w:rPr>
+        <w:t xml:space="preserve">f </w:t>
+      </w:r>
+      <w:proofErr w:type="spellStart"/>
+      <w:proofErr w:type="gramStart"/>
+      <w:r>
+        <w:rPr>
+          <w:b/>
+          <w:color w:val="FF0000"/>
+        </w:rPr>
+        <w:t>filename.yaml</w:t>
+      </w:r>
+      <w:proofErr w:type="spellEnd"/>
+      <w:proofErr w:type="gramEnd"/>
+      <w:r>
+        <w:rPr>
+          <w:b/>
+          <w:color w:val="FF0000"/>
+        </w:rPr>
+        <w:t xml:space="preserve"> </w:t>
+      </w:r>
+      <w:r>
+        <w:rPr>
+          <w:color w:val="FF0000"/>
+        </w:rPr>
+        <w:t>(create/update resources in a file)</w:t>
+      </w:r>
+    </w:p>
+    <w:p>
+      <w:pPr>
+        <w:rPr>
+          <w:b/>
+          <w:color w:val="FF0000"/>
+        </w:rPr>
+      </w:pPr>
+      <w:proofErr w:type="spellStart"/>
+      <w:r>
+        <w:rPr>
+          <w:b/>
+          <w:color w:val="FF0000"/>
+        </w:rPr>
+        <w:t>Kubectl</w:t>
+      </w:r>
+      <w:proofErr w:type="spellEnd"/>
+      <w:r>
+        <w:rPr>
+          <w:b/>
+          <w:color w:val="FF0000"/>
+        </w:rPr>
+        <w:t xml:space="preserve"> apply</w:t>
+      </w:r>
+      <w:r>
+        <w:rPr>
+          <w:b/>
+          <w:color w:val="FF0000"/>
+        </w:rPr>
+        <w:t xml:space="preserve"> -</w:t>
+      </w:r>
+      <w:r>
+        <w:rPr>
+          <w:b/>
+          <w:color w:val="FF0000"/>
+        </w:rPr>
+        <w:t xml:space="preserve">f </w:t>
+      </w:r>
+      <w:proofErr w:type="spellStart"/>
+      <w:r>
+        <w:rPr>
+          <w:b/>
+          <w:color w:val="FF0000"/>
+        </w:rPr>
+        <w:t>myyaml</w:t>
+      </w:r>
+      <w:proofErr w:type="spellEnd"/>
+      <w:r>
+        <w:rPr>
+          <w:b/>
+          <w:color w:val="FF0000"/>
+        </w:rPr>
+        <w:t>/</w:t>
+      </w:r>
+      <w:r>
+        <w:rPr>
+          <w:b/>
+          <w:color w:val="FF0000"/>
+        </w:rPr>
+        <w:t xml:space="preserve"> </w:t>
+      </w:r>
+      <w:r>
+        <w:rPr>
+          <w:color w:val="FF0000"/>
+        </w:rPr>
+        <w:t xml:space="preserve">(create/update a whole directory of </w:t>
+      </w:r>
+      <w:proofErr w:type="spellStart"/>
+      <w:r>
+        <w:rPr>
+          <w:color w:val="FF0000"/>
+        </w:rPr>
+        <w:t>yaml</w:t>
+      </w:r>
+      <w:proofErr w:type="spellEnd"/>
+      <w:r>
+        <w:rPr>
+          <w:color w:val="FF0000"/>
+        </w:rPr>
+        <w:t>)</w:t>
+      </w:r>
+    </w:p>
+    <w:p>
+      <w:pPr>
+        <w:rPr>
+          <w:color w:val="FF0000"/>
+        </w:rPr>
+      </w:pPr>
+      <w:proofErr w:type="spellStart"/>
+      <w:r>
+        <w:rPr>
+          <w:b/>
+          <w:color w:val="FF0000"/>
+        </w:rPr>
+        <w:t>Kubectl</w:t>
+      </w:r>
+      <w:proofErr w:type="spellEnd"/>
+      <w:r>
+        <w:rPr>
+          <w:b/>
+          <w:color w:val="FF0000"/>
+        </w:rPr>
+        <w:t xml:space="preserve"> apply </w:t>
+      </w:r>
+      <w:r>
+        <w:rPr>
+          <w:b/>
+          <w:color w:val="FF0000"/>
+        </w:rPr>
+        <w:t>-</w:t>
+      </w:r>
+      <w:r>
+        <w:rPr>
+          <w:b/>
+          <w:color w:val="FF0000"/>
+        </w:rPr>
+        <w:t xml:space="preserve">f https://xxx.xxx/xxx.yml </w:t>
+      </w:r>
+      <w:r>
+        <w:rPr>
+          <w:color w:val="FF0000"/>
+        </w:rPr>
+        <w:t>(create/update from a URL)</w:t>
+      </w:r>
+    </w:p>
+    <w:p>
+      <w:pPr>
+        <w:rPr>
+          <w:b/>
+          <w:color w:val="FF0000"/>
+        </w:rPr>
+      </w:pPr>
+      <w:r>
+        <w:rPr>
+          <w:b/>
+          <w:color w:val="FF0000"/>
+        </w:rPr>
+        <w:t xml:space="preserve">Curl </w:t>
+      </w:r>
+      <w:r>
+        <w:rPr>
+          <w:b/>
+          <w:color w:val="FF0000"/>
+        </w:rPr>
+        <w:t>-</w:t>
+      </w:r>
+      <w:r>
+        <w:rPr>
+          <w:b/>
+          <w:color w:val="FF0000"/>
+        </w:rPr>
+        <w:t xml:space="preserve">L </w:t>
+      </w:r>
+      <w:hyperlink r:id="rId21" w:history="1">
+        <w:r>
+          <w:rPr>
+            <w:rStyle w:val="Hyperlink"/>
+            <w:b/>
+            <w:color w:val="FF0000"/>
+          </w:rPr>
+          <w:t>https://xxx.xxx/xxx</w:t>
+        </w:r>
+      </w:hyperlink>
+      <w:r>
+        <w:rPr>
+          <w:b/>
+          <w:color w:val="FF0000"/>
+        </w:rPr>
+        <w:t xml:space="preserve"> </w:t>
+      </w:r>
+      <w:r>
+        <w:rPr>
+          <w:color w:val="FF0000"/>
+        </w:rPr>
+        <w:t xml:space="preserve">(look at the </w:t>
+      </w:r>
+      <w:proofErr w:type="spellStart"/>
+      <w:r>
+        <w:rPr>
+          <w:color w:val="FF0000"/>
+        </w:rPr>
+        <w:t>yaml</w:t>
+      </w:r>
+      <w:proofErr w:type="spellEnd"/>
+      <w:r>
+        <w:rPr>
+          <w:color w:val="FF0000"/>
+        </w:rPr>
+        <w:t xml:space="preserve"> file first)</w:t>
+      </w:r>
+    </w:p>
+    <w:p/>
+    <w:p>
+      <w:r>
+        <w:t>Configuration YAML</w:t>
+      </w:r>
+    </w:p>
+    <w:p>
+      <w:r>
+        <w:t xml:space="preserve">YAML or JSON? </w:t>
+      </w:r>
+    </w:p>
+    <w:p>
+      <w:r>
+        <w:t>YAML is more human readable, in the background, the system converts YAML to JSON.</w:t>
+      </w:r>
+    </w:p>
+    <w:p>
+      <w:r>
+        <w:t>Each file contains one or more manifests, each manifest describes an API object (deployment, job, secret), each manifest needs four parts (four root key: values in the file)</w:t>
+      </w:r>
+    </w:p>
+    <w:p>
+      <w:proofErr w:type="spellStart"/>
+      <w:r>
+        <w:t>apiVersion</w:t>
+      </w:r>
+      <w:proofErr w:type="spellEnd"/>
+      <w:r>
+        <w:t>:</w:t>
+      </w:r>
+      <w:r>
+        <w:t xml:space="preserve"> get the API versions the cluster supports</w:t>
+      </w:r>
+    </w:p>
+    <w:p>
+      <w:pPr>
+        <w:rPr>
+          <w:b/>
+          <w:color w:val="FF0000"/>
+        </w:rPr>
+      </w:pPr>
+      <w:r>
+        <w:rPr>
+          <w:b/>
+          <w:color w:val="FF0000"/>
+        </w:rPr>
+        <w:tab/>
+      </w:r>
+      <w:proofErr w:type="spellStart"/>
+      <w:r>
+        <w:rPr>
+          <w:b/>
+          <w:color w:val="FF0000"/>
+        </w:rPr>
+        <w:t>kubectl</w:t>
+      </w:r>
+      <w:proofErr w:type="spellEnd"/>
+      <w:r>
+        <w:rPr>
+          <w:b/>
+          <w:color w:val="FF0000"/>
+        </w:rPr>
+        <w:t xml:space="preserve"> </w:t>
+      </w:r>
+      <w:proofErr w:type="spellStart"/>
+      <w:r>
+        <w:rPr>
+          <w:b/>
+          <w:color w:val="FF0000"/>
+        </w:rPr>
+        <w:t>api</w:t>
+      </w:r>
+      <w:proofErr w:type="spellEnd"/>
+      <w:r>
+        <w:rPr>
+          <w:b/>
+          <w:color w:val="FF0000"/>
+        </w:rPr>
+        <w:t>-version</w:t>
+      </w:r>
+    </w:p>
+    <w:p>
+      <w:r>
+        <w:t>kind:</w:t>
+      </w:r>
+      <w:r>
+        <w:t xml:space="preserve"> get a list of resources the cluster supports</w:t>
+      </w:r>
+    </w:p>
+    <w:p>
+      <w:pPr>
+        <w:rPr>
+          <w:b/>
+          <w:color w:val="FF0000"/>
+        </w:rPr>
+      </w:pPr>
+      <w:r>
+        <w:rPr>
+          <w:b/>
+          <w:color w:val="FF0000"/>
+        </w:rPr>
+        <w:tab/>
+      </w:r>
+      <w:proofErr w:type="spellStart"/>
+      <w:r>
+        <w:rPr>
+          <w:b/>
+          <w:color w:val="FF0000"/>
+        </w:rPr>
+        <w:t>kubectl</w:t>
+      </w:r>
+      <w:proofErr w:type="spellEnd"/>
+      <w:r>
+        <w:rPr>
+          <w:b/>
+          <w:color w:val="FF0000"/>
+        </w:rPr>
+        <w:t xml:space="preserve"> </w:t>
+      </w:r>
+      <w:proofErr w:type="spellStart"/>
+      <w:r>
+        <w:rPr>
+          <w:b/>
+          <w:color w:val="FF0000"/>
+        </w:rPr>
+        <w:t>api</w:t>
+      </w:r>
+      <w:proofErr w:type="spellEnd"/>
+      <w:r>
+        <w:rPr>
+          <w:b/>
+          <w:color w:val="FF0000"/>
+        </w:rPr>
+        <w:t>-resources</w:t>
+      </w:r>
+    </w:p>
+    <w:p>
+      <w:r>
+        <w:t>metadata:</w:t>
+      </w:r>
+      <w:r>
+        <w:t xml:space="preserve"> only name is required</w:t>
+      </w:r>
+    </w:p>
+    <w:p>
+      <w:r>
+        <w:t>spec:</w:t>
+      </w:r>
+      <w:r>
+        <w:t xml:space="preserve"> where all the action is at</w:t>
+      </w:r>
+    </w:p>
+    <w:p/>
+    <w:p>
+      <w:proofErr w:type="spellStart"/>
+      <w:r>
+        <w:t>exp</w:t>
+      </w:r>
+      <w:proofErr w:type="spellEnd"/>
+      <w:r>
+        <w:t xml:space="preserve"> YAML file</w:t>
+      </w:r>
+      <w:r>
+        <w:t>:</w:t>
+      </w:r>
+      <w:r>
+        <w:t xml:space="preserve"> </w:t>
+      </w:r>
+    </w:p>
+    <w:p>
+      <w:proofErr w:type="spellStart"/>
+      <w:r>
+        <w:t>apiVersion</w:t>
+      </w:r>
+      <w:proofErr w:type="spellEnd"/>
+      <w:r>
+        <w:t>: v1</w:t>
+      </w:r>
+    </w:p>
+    <w:p>
+      <w:r>
+        <w:t>kind: Pod</w:t>
+      </w:r>
+    </w:p>
+    <w:p>
+      <w:r>
+        <w:t>metadata:</w:t>
+      </w:r>
+    </w:p>
+    <w:p>
+      <w:r>
+        <w:t xml:space="preserve">  name: </w:t>
+      </w:r>
+      <w:proofErr w:type="spellStart"/>
+      <w:r>
+        <w:t>nginx</w:t>
+      </w:r>
+      <w:proofErr w:type="spellEnd"/>
+    </w:p>
+    <w:p>
+      <w:r>
+        <w:t>spec:</w:t>
+      </w:r>
+    </w:p>
+    <w:p>
+      <w:r>
+        <w:t xml:space="preserve">  containers:</w:t>
+      </w:r>
+    </w:p>
+    <w:p>
+      <w:r>
+        <w:t xml:space="preserve">  - name: </w:t>
+      </w:r>
+      <w:proofErr w:type="spellStart"/>
+      <w:r>
+        <w:t>nginx</w:t>
+      </w:r>
+      <w:proofErr w:type="spellEnd"/>
+    </w:p>
+    <w:p>
+      <w:r>
+        <w:t xml:space="preserve">    image: nginx:1.17.3</w:t>
+      </w:r>
+    </w:p>
+    <w:p>
+      <w:r>
+        <w:t xml:space="preserve">    ports:</w:t>
+      </w:r>
+    </w:p>
+    <w:p>
+      <w:pPr>
+        <w:ind w:firstLine="220"/>
+      </w:pPr>
+      <w:r>
+        <w:t xml:space="preserve">- </w:t>
+      </w:r>
+      <w:proofErr w:type="spellStart"/>
+      <w:r>
+        <w:t>containerPort</w:t>
+      </w:r>
+      <w:proofErr w:type="spellEnd"/>
+      <w:r>
+        <w:t>: 80</w:t>
+      </w:r>
+    </w:p>
+    <w:p>
+      <w:pPr>
+        <w:ind w:firstLine="220"/>
+      </w:pPr>
+    </w:p>
+    <w:p>
+      <w:proofErr w:type="spellStart"/>
+      <w:r>
+        <w:rPr>
+          <w:b/>
+          <w:color w:val="FF0000"/>
+        </w:rPr>
+        <w:t>kubectl</w:t>
+      </w:r>
+      <w:proofErr w:type="spellEnd"/>
+      <w:r>
+        <w:rPr>
+          <w:b/>
+          <w:color w:val="FF0000"/>
+        </w:rPr>
+        <w:t xml:space="preserve"> explain services –recursive</w:t>
+      </w:r>
+      <w:r>
+        <w:rPr>
+          <w:b/>
+          <w:color w:val="FF0000"/>
+        </w:rPr>
+        <w:t xml:space="preserve"> </w:t>
+      </w:r>
+      <w:r>
+        <w:t>(display all the keys each kind supports)</w:t>
+      </w:r>
+    </w:p>
+    <w:p>
+      <w:proofErr w:type="spellStart"/>
+      <w:r>
+        <w:rPr>
+          <w:b/>
+          <w:color w:val="FF0000"/>
+        </w:rPr>
+        <w:t>kubectl</w:t>
+      </w:r>
+      <w:proofErr w:type="spellEnd"/>
+      <w:r>
+        <w:rPr>
+          <w:b/>
+          <w:color w:val="FF0000"/>
+        </w:rPr>
+        <w:t xml:space="preserve"> explain </w:t>
+      </w:r>
+      <w:proofErr w:type="spellStart"/>
+      <w:proofErr w:type="gramStart"/>
+      <w:r>
+        <w:rPr>
+          <w:b/>
+          <w:color w:val="FF0000"/>
+        </w:rPr>
+        <w:t>services.spec</w:t>
+      </w:r>
+      <w:proofErr w:type="spellEnd"/>
+      <w:proofErr w:type="gramEnd"/>
+      <w:r>
+        <w:rPr>
+          <w:color w:val="FF0000"/>
+        </w:rPr>
+        <w:t xml:space="preserve"> </w:t>
+      </w:r>
+      <w:r>
+        <w:t>(</w:t>
+      </w:r>
+      <w:proofErr w:type="spellStart"/>
+      <w:r>
+        <w:t>ServiceSpec</w:t>
+      </w:r>
+      <w:proofErr w:type="spellEnd"/>
+      <w:r>
+        <w:t xml:space="preserve"> describes the attributes t</w:t>
+      </w:r>
+      <w:r>
+        <w:t>hat a user creates on a service)</w:t>
+      </w:r>
+    </w:p>
+    <w:p>
+      <w:proofErr w:type="spellStart"/>
+      <w:r>
+        <w:rPr>
+          <w:b/>
+          <w:color w:val="FF0000"/>
+        </w:rPr>
+        <w:t>kubectl</w:t>
+      </w:r>
+      <w:proofErr w:type="spellEnd"/>
+      <w:r>
+        <w:rPr>
+          <w:b/>
+          <w:color w:val="FF0000"/>
+        </w:rPr>
+        <w:t xml:space="preserve"> explain </w:t>
+      </w:r>
+      <w:proofErr w:type="spellStart"/>
+      <w:proofErr w:type="gramStart"/>
+      <w:r>
+        <w:rPr>
+          <w:b/>
+          <w:color w:val="FF0000"/>
+        </w:rPr>
+        <w:t>services.spec</w:t>
+      </w:r>
+      <w:proofErr w:type="spellEnd"/>
+      <w:proofErr w:type="gramEnd"/>
+      <w:r>
+        <w:rPr>
+          <w:color w:val="FF0000"/>
+        </w:rPr>
+        <w:t xml:space="preserve"> </w:t>
+      </w:r>
+      <w:r>
+        <w:t>(</w:t>
+      </w:r>
+      <w:r>
+        <w:t xml:space="preserve">type determines how the Service is exposed. Defaults to </w:t>
+      </w:r>
+      <w:proofErr w:type="spellStart"/>
+      <w:r>
+        <w:t>ClusterIP</w:t>
+      </w:r>
+      <w:proofErr w:type="spellEnd"/>
+      <w:r>
+        <w:t>. Valid</w:t>
+      </w:r>
+      <w:r>
+        <w:t xml:space="preserve"> </w:t>
+      </w:r>
+      <w:r>
+        <w:t xml:space="preserve">options are </w:t>
+      </w:r>
+      <w:proofErr w:type="spellStart"/>
+      <w:r>
+        <w:t>ExternalName</w:t>
+      </w:r>
+      <w:proofErr w:type="spellEnd"/>
+      <w:r>
+        <w:t xml:space="preserve">, </w:t>
+      </w:r>
+      <w:proofErr w:type="spellStart"/>
+      <w:r>
+        <w:t>Cluste</w:t>
+      </w:r>
+      <w:r>
+        <w:t>rIP</w:t>
+      </w:r>
+      <w:proofErr w:type="spellEnd"/>
+      <w:r>
+        <w:t xml:space="preserve">, </w:t>
+      </w:r>
+      <w:proofErr w:type="spellStart"/>
+      <w:r>
+        <w:t>NodePort</w:t>
+      </w:r>
+      <w:proofErr w:type="spellEnd"/>
+      <w:r>
+        <w:t xml:space="preserve">, and </w:t>
+      </w:r>
+      <w:proofErr w:type="spellStart"/>
+      <w:r>
+        <w:t>LoadBalancer</w:t>
+      </w:r>
+      <w:proofErr w:type="spellEnd"/>
+      <w:r>
+        <w:t>)</w:t>
+      </w:r>
+    </w:p>
+    <w:p/>
+    <w:p>
+      <w:proofErr w:type="spellStart"/>
+      <w:r>
+        <w:t>kubectl</w:t>
+      </w:r>
+      <w:proofErr w:type="spellEnd"/>
+      <w:r>
+        <w:t xml:space="preserve"> apply –f </w:t>
+      </w:r>
+      <w:proofErr w:type="spellStart"/>
+      <w:r>
+        <w:t>app.yml</w:t>
+      </w:r>
+      <w:proofErr w:type="spellEnd"/>
+      <w:r>
+        <w:t xml:space="preserve">  </w:t>
+      </w:r>
+    </w:p>
+    <w:p>
+      <w:r>
+        <w:t xml:space="preserve">vim </w:t>
+      </w:r>
+      <w:proofErr w:type="spellStart"/>
+      <w:r>
+        <w:t>app.yml</w:t>
+      </w:r>
+      <w:proofErr w:type="spellEnd"/>
+      <w:r>
+        <w:t xml:space="preserve"> (change </w:t>
+      </w:r>
+      <w:proofErr w:type="spellStart"/>
+      <w:r>
+        <w:t>app.yml</w:t>
+      </w:r>
+      <w:proofErr w:type="spellEnd"/>
+      <w:r>
+        <w:t>)</w:t>
+      </w:r>
+    </w:p>
+    <w:p>
+      <w:proofErr w:type="spellStart"/>
+      <w:r>
+        <w:t>kubectl</w:t>
+      </w:r>
+      <w:proofErr w:type="spellEnd"/>
+      <w:r>
+        <w:t xml:space="preserve"> diff –f </w:t>
+      </w:r>
+      <w:proofErr w:type="spellStart"/>
+      <w:r>
+        <w:t>app.yml</w:t>
+      </w:r>
+      <w:proofErr w:type="spellEnd"/>
+      <w:r>
+        <w:t xml:space="preserve"> (use diff to see the changes)</w:t>
+      </w:r>
+    </w:p>
+    <w:p/>
+    <w:p>
+      <w:r>
+        <w:t>Labels:</w:t>
+      </w:r>
+    </w:p>
+    <w:p>
+      <w:pPr>
+        <w:rPr>
+          <w:u w:val="single"/>
+        </w:rPr>
+      </w:pPr>
+      <w:r>
+        <w:rPr>
+          <w:u w:val="single"/>
+        </w:rPr>
+        <w:t xml:space="preserve">Labels are key/value pairs that are attached to objects, such as pods. Labels are intended to be used to specify identifying attributes of objects that are meaningful and relevant to users, but do not directly imply semantics to the core system. Labels can be used to organize and to select subsets of objects. Labels can be attached to objects at creation time </w:t>
+      </w:r>
+      <w:r>
+        <w:rPr>
+          <w:u w:val="single"/>
+        </w:rPr>
+        <w:lastRenderedPageBreak/>
+        <w:t>and subsequently added and modified at any time. Each object can have a set of key/value labels defined. Each Key must be unique for a given object.</w:t>
+      </w:r>
+    </w:p>
+    <w:p>
+      <w:pPr>
+        <w:rPr>
+          <w:rFonts w:eastAsia="Times New Roman"/>
+        </w:rPr>
+      </w:pPr>
+      <w:hyperlink r:id="rId22" w:history="1">
+        <w:r>
+          <w:rPr>
+            <w:rStyle w:val="Hyperlink"/>
+            <w:rFonts w:eastAsia="Times New Roman"/>
+          </w:rPr>
+          <w:t>https://kubernetes.io/docs/concepts/overview/working-with-objects/labels/</w:t>
+        </w:r>
+      </w:hyperlink>
+    </w:p>
+    <w:p/>
+    <w:p>
+      <w:r>
+        <w:t>Labels goes under metadata in YAML</w:t>
+      </w:r>
+    </w:p>
+    <w:p>
+      <w:r>
+        <w:t xml:space="preserve">Simple list of </w:t>
+      </w:r>
+      <w:proofErr w:type="spellStart"/>
+      <w:r>
+        <w:rPr>
+          <w:color w:val="FF0000"/>
+        </w:rPr>
+        <w:t>key:value</w:t>
+      </w:r>
+      <w:proofErr w:type="spellEnd"/>
+      <w:r>
+        <w:rPr>
+          <w:color w:val="FF0000"/>
+        </w:rPr>
+        <w:t xml:space="preserve"> </w:t>
+      </w:r>
+      <w:r>
+        <w:t>for identifying your resource later by selecting, grouping, or filtering for it</w:t>
+      </w:r>
+    </w:p>
+    <w:p>
+      <w:pPr>
+        <w:rPr>
+          <w:color w:val="FF0000"/>
+        </w:rPr>
+      </w:pPr>
+      <w:r>
+        <w:t xml:space="preserve">Common examples include </w:t>
+      </w:r>
+      <w:proofErr w:type="spellStart"/>
+      <w:proofErr w:type="gramStart"/>
+      <w:r>
+        <w:rPr>
+          <w:color w:val="FF0000"/>
+        </w:rPr>
+        <w:t>tier:frontend</w:t>
+      </w:r>
+      <w:proofErr w:type="spellEnd"/>
+      <w:proofErr w:type="gramEnd"/>
+      <w:r>
+        <w:rPr>
+          <w:color w:val="FF0000"/>
+        </w:rPr>
+        <w:t xml:space="preserve">, </w:t>
+      </w:r>
+      <w:proofErr w:type="spellStart"/>
+      <w:r>
+        <w:rPr>
+          <w:color w:val="FF0000"/>
+        </w:rPr>
+        <w:t>app:api</w:t>
+      </w:r>
+      <w:proofErr w:type="spellEnd"/>
+      <w:r>
+        <w:rPr>
+          <w:color w:val="FF0000"/>
+        </w:rPr>
+        <w:t xml:space="preserve">, </w:t>
+      </w:r>
+      <w:proofErr w:type="spellStart"/>
+      <w:r>
+        <w:rPr>
+          <w:color w:val="FF0000"/>
+        </w:rPr>
+        <w:t>env:prod</w:t>
+      </w:r>
+      <w:proofErr w:type="spellEnd"/>
+      <w:r>
+        <w:rPr>
+          <w:color w:val="FF0000"/>
+        </w:rPr>
+        <w:t xml:space="preserve">, </w:t>
+      </w:r>
+      <w:proofErr w:type="spellStart"/>
+      <w:r>
+        <w:rPr>
+          <w:color w:val="FF0000"/>
+        </w:rPr>
+        <w:t>customer:xxx.co</w:t>
+      </w:r>
+      <w:proofErr w:type="spellEnd"/>
+    </w:p>
+    <w:p>
+      <w:pPr>
+        <w:rPr>
+          <w:color w:val="000000" w:themeColor="text1"/>
+        </w:rPr>
+      </w:pPr>
       <w:bookmarkStart w:id="0" w:name="_GoBack"/>
       <w:bookmarkEnd w:id="0"/>
     </w:p>
-    <w:p/>
+    <w:p>
+      <w:pPr>
+        <w:rPr>
+          <w:color w:val="000000" w:themeColor="text1"/>
+        </w:rPr>
+      </w:pPr>
+      <w:r>
+        <w:rPr>
+          <w:color w:val="000000" w:themeColor="text1"/>
+        </w:rPr>
+        <w:t xml:space="preserve">Filter </w:t>
+      </w:r>
+      <w:proofErr w:type="spellStart"/>
+      <w:r>
+        <w:rPr>
+          <w:color w:val="000000" w:themeColor="text1"/>
+        </w:rPr>
+        <w:t>exp</w:t>
+      </w:r>
+      <w:proofErr w:type="spellEnd"/>
+      <w:r>
+        <w:rPr>
+          <w:color w:val="000000" w:themeColor="text1"/>
+        </w:rPr>
+        <w:t>:</w:t>
+      </w:r>
+    </w:p>
+    <w:p>
+      <w:pPr>
+        <w:rPr>
+          <w:color w:val="000000" w:themeColor="text1"/>
+        </w:rPr>
+      </w:pPr>
+      <w:proofErr w:type="spellStart"/>
+      <w:r>
+        <w:rPr>
+          <w:color w:val="000000" w:themeColor="text1"/>
+        </w:rPr>
+        <w:t>Kubectl</w:t>
+      </w:r>
+      <w:proofErr w:type="spellEnd"/>
+      <w:r>
+        <w:rPr>
+          <w:color w:val="000000" w:themeColor="text1"/>
+        </w:rPr>
+        <w:t xml:space="preserve"> get pods –l app=</w:t>
+      </w:r>
+      <w:proofErr w:type="spellStart"/>
+      <w:r>
+        <w:rPr>
+          <w:color w:val="000000" w:themeColor="text1"/>
+        </w:rPr>
+        <w:t>nginx</w:t>
+      </w:r>
+      <w:proofErr w:type="spellEnd"/>
+      <w:r>
+        <w:rPr>
+          <w:color w:val="000000" w:themeColor="text1"/>
+        </w:rPr>
+        <w:t xml:space="preserve"> (only get pods with </w:t>
+      </w:r>
+      <w:proofErr w:type="spellStart"/>
+      <w:r>
+        <w:rPr>
+          <w:color w:val="000000" w:themeColor="text1"/>
+        </w:rPr>
+        <w:t>nginx</w:t>
+      </w:r>
+      <w:proofErr w:type="spellEnd"/>
+      <w:r>
+        <w:rPr>
+          <w:color w:val="000000" w:themeColor="text1"/>
+        </w:rPr>
+        <w:t xml:space="preserve"> label)</w:t>
+      </w:r>
+    </w:p>
+    <w:p>
+      <w:pPr>
+        <w:rPr>
+          <w:color w:val="000000" w:themeColor="text1"/>
+        </w:rPr>
+      </w:pPr>
+      <w:proofErr w:type="spellStart"/>
+      <w:r>
+        <w:rPr>
+          <w:color w:val="000000" w:themeColor="text1"/>
+        </w:rPr>
+        <w:t>Kubectl</w:t>
+      </w:r>
+      <w:proofErr w:type="spellEnd"/>
+      <w:r>
+        <w:rPr>
+          <w:color w:val="000000" w:themeColor="text1"/>
+        </w:rPr>
+        <w:t xml:space="preserve"> </w:t>
+      </w:r>
+      <w:proofErr w:type="spellStart"/>
+      <w:r>
+        <w:rPr>
+          <w:color w:val="000000" w:themeColor="text1"/>
+        </w:rPr>
+        <w:t>applu</w:t>
+      </w:r>
+      <w:proofErr w:type="spellEnd"/>
+      <w:r>
+        <w:rPr>
+          <w:color w:val="000000" w:themeColor="text1"/>
+        </w:rPr>
+        <w:t xml:space="preserve"> –f </w:t>
+      </w:r>
+      <w:proofErr w:type="spellStart"/>
+      <w:proofErr w:type="gramStart"/>
+      <w:r>
+        <w:rPr>
+          <w:color w:val="000000" w:themeColor="text1"/>
+        </w:rPr>
+        <w:t>xx.yaml</w:t>
+      </w:r>
+      <w:proofErr w:type="spellEnd"/>
+      <w:proofErr w:type="gramEnd"/>
+      <w:r>
+        <w:rPr>
+          <w:color w:val="000000" w:themeColor="text1"/>
+        </w:rPr>
+        <w:t xml:space="preserve"> –l app=</w:t>
+      </w:r>
+      <w:proofErr w:type="spellStart"/>
+      <w:r>
+        <w:rPr>
+          <w:color w:val="000000" w:themeColor="text1"/>
+        </w:rPr>
+        <w:t>nginx</w:t>
+      </w:r>
+      <w:proofErr w:type="spellEnd"/>
+      <w:r>
+        <w:rPr>
+          <w:color w:val="000000" w:themeColor="text1"/>
+        </w:rPr>
+        <w:t xml:space="preserve"> ( only apply certain parts of the </w:t>
+      </w:r>
+      <w:proofErr w:type="spellStart"/>
+      <w:r>
+        <w:rPr>
+          <w:color w:val="000000" w:themeColor="text1"/>
+        </w:rPr>
+        <w:t>yaml</w:t>
+      </w:r>
+      <w:proofErr w:type="spellEnd"/>
+      <w:r>
+        <w:rPr>
+          <w:color w:val="000000" w:themeColor="text1"/>
+        </w:rPr>
+        <w:t xml:space="preserve"> file)</w:t>
+      </w:r>
+    </w:p>
+    <w:p>
+      <w:pPr>
+        <w:rPr>
+          <w:color w:val="000000" w:themeColor="text1"/>
+        </w:rPr>
+      </w:pPr>
+    </w:p>
+    <w:p>
+      <w:pPr>
+        <w:rPr>
+          <w:color w:val="000000" w:themeColor="text1"/>
+        </w:rPr>
+      </w:pPr>
+      <w:r>
+        <w:rPr>
+          <w:color w:val="000000" w:themeColor="text1"/>
+        </w:rPr>
+        <w:t>Label Selectors</w:t>
+      </w:r>
+    </w:p>
+    <w:p>
+      <w:pPr>
+        <w:rPr>
+          <w:color w:val="000000" w:themeColor="text1"/>
+          <w:u w:val="single"/>
+        </w:rPr>
+      </w:pPr>
+      <w:r>
+        <w:rPr>
+          <w:color w:val="000000" w:themeColor="text1"/>
+          <w:u w:val="single"/>
+        </w:rPr>
+        <w:t>Unlike names and UIDs, labels do not provide uniqueness. In general, we expect many objects to carry the same label(s).</w:t>
+      </w:r>
+    </w:p>
+    <w:p>
+      <w:pPr>
+        <w:rPr>
+          <w:color w:val="000000" w:themeColor="text1"/>
+          <w:u w:val="single"/>
+        </w:rPr>
+      </w:pPr>
+      <w:r>
+        <w:rPr>
+          <w:color w:val="000000" w:themeColor="text1"/>
+          <w:u w:val="single"/>
+        </w:rPr>
+        <w:t>Via a label selector, the client/user can identify a set of objects. The label selector is the core grouping primitive in Kubernetes.</w:t>
+      </w:r>
+    </w:p>
+    <w:p>
+      <w:pPr>
+        <w:rPr>
+          <w:color w:val="000000" w:themeColor="text1"/>
+          <w:u w:val="single"/>
+        </w:rPr>
+      </w:pPr>
+      <w:r>
+        <w:rPr>
+          <w:color w:val="000000" w:themeColor="text1"/>
+          <w:u w:val="single"/>
+        </w:rPr>
+        <w:t>The API currently supports two types of selectors: equality-based and set-based. A label selector can be made of multiple requirements which are comma-separated. In the case of multiple requirements, all must be satisfied so the comma separator acts as a logical AND (&amp;&amp;) operator.</w:t>
+      </w:r>
+    </w:p>
+    <w:p>
+      <w:pPr>
+        <w:rPr>
+          <w:rFonts w:eastAsia="Times New Roman"/>
+        </w:rPr>
+      </w:pPr>
+      <w:hyperlink r:id="rId23" w:history="1">
+        <w:r>
+          <w:rPr>
+            <w:rStyle w:val="Hyperlink"/>
+            <w:rFonts w:eastAsia="Times New Roman"/>
+          </w:rPr>
+          <w:t>https://kubernetes.io/docs/concepts/overview/working-with-objects/labels/</w:t>
+        </w:r>
+      </w:hyperlink>
+    </w:p>
+    <w:p>
+      <w:pPr>
+        <w:rPr>
+          <w:rFonts w:eastAsia="Times New Roman"/>
+        </w:rPr>
+      </w:pPr>
+    </w:p>
+    <w:p>
+      <w:pPr>
+        <w:rPr>
+          <w:color w:val="000000" w:themeColor="text1"/>
+        </w:rPr>
+      </w:pPr>
+    </w:p>
     <w:sectPr>
       <w:pgSz w:w="11900" w:h="16840"/>
       <w:pgMar w:top="1440" w:right="1440" w:bottom="1440" w:left="1440" w:header="720" w:footer="720" w:gutter="0"/>
@@ -12115,7 +13642,10 @@
   <w:style w:type="paragraph" w:default="1" w:styleId="Normal">
     <w:name w:val="Normal"/>
     <w:qFormat/>
-    <w:rsid w:val="00AA428D"/>
+    <w:rsid w:val="000D2DC1"/>
+    <w:rPr>
+      <w:rFonts w:cs="Times New Roman"/>
+    </w:rPr>
   </w:style>
   <w:style w:type="paragraph" w:styleId="Heading1">
     <w:name w:val="heading 1"/>
@@ -12150,7 +13680,7 @@
       <w:outlineLvl w:val="1"/>
     </w:pPr>
     <w:rPr>
-      <w:rFonts w:ascii="Times New Roman" w:hAnsi="Times New Roman" w:cs="Times New Roman"/>
+      <w:rFonts w:ascii="Times New Roman" w:hAnsi="Times New Roman"/>
       <w:b/>
       <w:bCs/>
       <w:sz w:val="36"/>

</xml_diff>